<commit_message>
draft phs design doc
</commit_message>
<xml_diff>
--- a/design/ipps.docx
+++ b/design/ipps.docx
@@ -6,14 +6,42 @@
       <w:pPr>
         <w:jc w:val="center"/>
         <w:rPr>
+          <w:rFonts w:ascii="Times New Roman" w:eastAsia="Times New Roman" w:hAnsi="Times New Roman" w:cs="Times New Roman"/>
+          <w:sz w:val="36"/>
+          <w:szCs w:val="36"/>
+        </w:rPr>
+      </w:pPr>
+      <w:r>
+        <w:rPr>
+          <w:rFonts w:ascii="Times New Roman" w:eastAsia="Times New Roman" w:hAnsi="Times New Roman" w:cs="Times New Roman"/>
+          <w:sz w:val="36"/>
+          <w:szCs w:val="36"/>
+        </w:rPr>
+        <w:t>Interface Packet Processing Service</w:t>
+      </w:r>
+      <w:r>
+        <w:rPr>
+          <w:rFonts w:ascii="Times New Roman" w:eastAsia="Times New Roman" w:hAnsi="Times New Roman" w:cs="Times New Roman"/>
+          <w:sz w:val="36"/>
+          <w:szCs w:val="36"/>
+        </w:rPr>
+        <w:t xml:space="preserve"> (</w:t>
+      </w:r>
+      <w:r>
+        <w:rPr>
           <w:rFonts w:ascii="Times New Roman" w:hAnsi="Times New Roman" w:cs="Times New Roman"/>
-        </w:rPr>
-      </w:pPr>
+          <w:sz w:val="36"/>
+          <w:szCs w:val="36"/>
+        </w:rPr>
+        <w:t>IPPS</w:t>
+      </w:r>
       <w:r>
         <w:rPr>
           <w:rFonts w:ascii="Times New Roman" w:hAnsi="Times New Roman" w:cs="Times New Roman"/>
-        </w:rPr>
-        <w:t>IPPS</w:t>
+          <w:sz w:val="36"/>
+          <w:szCs w:val="36"/>
+        </w:rPr>
+        <w:t>)</w:t>
       </w:r>
     </w:p>
     <w:p>
@@ -79,8 +107,6 @@
               </w:rPr>
               <w:t>0.1</w:t>
             </w:r>
-            <w:bookmarkStart w:id="0" w:name="_GoBack"/>
-            <w:bookmarkEnd w:id="0"/>
           </w:p>
         </w:tc>
       </w:tr>
@@ -142,10 +168,26 @@
               <w:outlineLvl w:val="0"/>
               <w:rPr>
                 <w:rFonts w:ascii="Times New Roman" w:hAnsi="Times New Roman" w:cs="Times New Roman"/>
-                <w:sz w:val="32"/>
-                <w:szCs w:val="32"/>
+                <w:sz w:val="20"/>
+                <w:szCs w:val="20"/>
               </w:rPr>
             </w:pPr>
+            <w:r>
+              <w:rPr>
+                <w:rFonts w:ascii="Times New Roman" w:hAnsi="Times New Roman" w:cs="Times New Roman"/>
+                <w:sz w:val="20"/>
+                <w:szCs w:val="20"/>
+              </w:rPr>
+              <w:t>TODO</w:t>
+            </w:r>
+            <w:r>
+              <w:rPr>
+                <w:rFonts w:ascii="Times New Roman" w:hAnsi="Times New Roman" w:cs="Times New Roman"/>
+                <w:sz w:val="20"/>
+                <w:szCs w:val="20"/>
+              </w:rPr>
+              <w:t>:</w:t>
+            </w:r>
           </w:p>
         </w:tc>
         <w:tc>
@@ -156,9 +198,78 @@
             <w:pPr>
               <w:outlineLvl w:val="0"/>
               <w:rPr>
+                <w:sz w:val="20"/>
+                <w:szCs w:val="20"/>
+              </w:rPr>
+            </w:pPr>
+            <w:proofErr w:type="spellStart"/>
+            <w:proofErr w:type="gramStart"/>
+            <w:r>
+              <w:rPr>
+                <w:sz w:val="20"/>
+                <w:szCs w:val="20"/>
+              </w:rPr>
+              <w:t>Diagrams</w:t>
+            </w:r>
+            <w:r>
+              <w:rPr>
+                <w:sz w:val="20"/>
+                <w:szCs w:val="20"/>
+              </w:rPr>
+              <w:t>,</w:t>
+            </w:r>
+            <w:r>
+              <w:rPr>
+                <w:sz w:val="20"/>
+                <w:szCs w:val="20"/>
+              </w:rPr>
+              <w:t>References</w:t>
+            </w:r>
+            <w:proofErr w:type="gramEnd"/>
+            <w:r>
+              <w:rPr>
+                <w:sz w:val="20"/>
+                <w:szCs w:val="20"/>
+              </w:rPr>
+              <w:t>,</w:t>
+            </w:r>
+            <w:r>
+              <w:rPr>
+                <w:sz w:val="20"/>
+                <w:szCs w:val="20"/>
+              </w:rPr>
+              <w:t>REST</w:t>
+            </w:r>
+            <w:proofErr w:type="spellEnd"/>
+            <w:r>
+              <w:rPr>
+                <w:sz w:val="20"/>
+                <w:szCs w:val="20"/>
+              </w:rPr>
+              <w:t xml:space="preserve"> API</w:t>
+            </w:r>
+            <w:r>
+              <w:rPr>
+                <w:sz w:val="20"/>
+                <w:szCs w:val="20"/>
+              </w:rPr>
+              <w:t xml:space="preserve">, </w:t>
+            </w:r>
+            <w:r>
+              <w:rPr>
+                <w:sz w:val="20"/>
+                <w:szCs w:val="20"/>
+              </w:rPr>
+              <w:t>Communication handshakes</w:t>
+            </w:r>
+          </w:p>
+          <w:p>
+            <w:pPr>
+              <w:outlineLvl w:val="0"/>
+              <w:rPr>
                 <w:rFonts w:ascii="Times New Roman" w:hAnsi="Times New Roman" w:cs="Times New Roman"/>
-                <w:sz w:val="32"/>
-                <w:szCs w:val="32"/>
+                <w:sz w:val="20"/>
+                <w:szCs w:val="20"/>
               </w:rPr>
             </w:pPr>
           </w:p>
@@ -190,36 +301,467 @@
           <w:sz w:val="32"/>
           <w:szCs w:val="32"/>
         </w:rPr>
-        <w:t>Sections:</w:t>
-      </w:r>
-    </w:p>
-    <w:p>
-      <w:pPr>
-        <w:outlineLvl w:val="0"/>
+        <w:t>Table of Contents</w:t>
+      </w:r>
+    </w:p>
+    <w:p>
+      <w:pPr>
+        <w:pStyle w:val="TOC1"/>
+        <w:tabs>
+          <w:tab w:val="right" w:leader="dot" w:pos="9350"/>
+        </w:tabs>
+        <w:rPr>
+          <w:rFonts w:eastAsiaTheme="minorEastAsia"/>
+          <w:b w:val="0"/>
+          <w:bCs w:val="0"/>
+          <w:noProof/>
+        </w:rPr>
+      </w:pPr>
+      <w:r>
         <w:rPr>
           <w:rFonts w:ascii="Times New Roman" w:hAnsi="Times New Roman" w:cs="Times New Roman"/>
           <w:sz w:val="32"/>
           <w:szCs w:val="32"/>
         </w:rPr>
-      </w:pPr>
+        <w:fldChar w:fldCharType="begin"/>
+      </w:r>
       <w:r>
         <w:rPr>
           <w:rFonts w:ascii="Times New Roman" w:hAnsi="Times New Roman" w:cs="Times New Roman"/>
           <w:sz w:val="32"/>
           <w:szCs w:val="32"/>
         </w:rPr>
-        <w:t>&lt;&lt; TODO &gt;&gt;</w:t>
-      </w:r>
-    </w:p>
-    <w:p>
-      <w:pPr>
-        <w:outlineLvl w:val="0"/>
+        <w:instrText xml:space="preserve"> TOC \o "1-3" </w:instrText>
+      </w:r>
+      <w:r>
         <w:rPr>
           <w:rFonts w:ascii="Times New Roman" w:hAnsi="Times New Roman" w:cs="Times New Roman"/>
           <w:sz w:val="32"/>
           <w:szCs w:val="32"/>
         </w:rPr>
-      </w:pPr>
+        <w:fldChar w:fldCharType="separate"/>
+      </w:r>
+      <w:r>
+        <w:rPr>
+          <w:noProof/>
+        </w:rPr>
+        <w:t>Introduction</w:t>
+      </w:r>
+      <w:r>
+        <w:rPr>
+          <w:noProof/>
+        </w:rPr>
+        <w:tab/>
+      </w:r>
+      <w:r>
+        <w:rPr>
+          <w:noProof/>
+        </w:rPr>
+        <w:fldChar w:fldCharType="begin"/>
+      </w:r>
+      <w:r>
+        <w:rPr>
+          <w:noProof/>
+        </w:rPr>
+        <w:instrText xml:space="preserve"> PAGEREF _Toc458611612 \h </w:instrText>
+      </w:r>
+      <w:r>
+        <w:rPr>
+          <w:noProof/>
+        </w:rPr>
+      </w:r>
+      <w:r>
+        <w:rPr>
+          <w:noProof/>
+        </w:rPr>
+        <w:fldChar w:fldCharType="separate"/>
+      </w:r>
+      <w:r>
+        <w:rPr>
+          <w:noProof/>
+        </w:rPr>
+        <w:t>1</w:t>
+      </w:r>
+      <w:r>
+        <w:rPr>
+          <w:noProof/>
+        </w:rPr>
+        <w:fldChar w:fldCharType="end"/>
+      </w:r>
+    </w:p>
+    <w:p>
+      <w:pPr>
+        <w:pStyle w:val="TOC1"/>
+        <w:tabs>
+          <w:tab w:val="right" w:leader="dot" w:pos="9350"/>
+        </w:tabs>
+        <w:rPr>
+          <w:rFonts w:eastAsiaTheme="minorEastAsia"/>
+          <w:b w:val="0"/>
+          <w:bCs w:val="0"/>
+          <w:noProof/>
+        </w:rPr>
+      </w:pPr>
+      <w:r>
+        <w:rPr>
+          <w:rFonts w:eastAsia="Times New Roman"/>
+          <w:noProof/>
+        </w:rPr>
+        <w:t>Convention/Requirements</w:t>
+      </w:r>
+      <w:r>
+        <w:rPr>
+          <w:noProof/>
+        </w:rPr>
+        <w:tab/>
+      </w:r>
+      <w:r>
+        <w:rPr>
+          <w:noProof/>
+        </w:rPr>
+        <w:fldChar w:fldCharType="begin"/>
+      </w:r>
+      <w:r>
+        <w:rPr>
+          <w:noProof/>
+        </w:rPr>
+        <w:instrText xml:space="preserve"> PAGEREF _Toc458611613 \h </w:instrText>
+      </w:r>
+      <w:r>
+        <w:rPr>
+          <w:noProof/>
+        </w:rPr>
+      </w:r>
+      <w:r>
+        <w:rPr>
+          <w:noProof/>
+        </w:rPr>
+        <w:fldChar w:fldCharType="separate"/>
+      </w:r>
+      <w:r>
+        <w:rPr>
+          <w:noProof/>
+        </w:rPr>
+        <w:t>1</w:t>
+      </w:r>
+      <w:r>
+        <w:rPr>
+          <w:noProof/>
+        </w:rPr>
+        <w:fldChar w:fldCharType="end"/>
+      </w:r>
+    </w:p>
+    <w:p>
+      <w:pPr>
+        <w:pStyle w:val="TOC1"/>
+        <w:tabs>
+          <w:tab w:val="right" w:leader="dot" w:pos="9350"/>
+        </w:tabs>
+        <w:rPr>
+          <w:rFonts w:eastAsiaTheme="minorEastAsia"/>
+          <w:b w:val="0"/>
+          <w:bCs w:val="0"/>
+          <w:noProof/>
+        </w:rPr>
+      </w:pPr>
+      <w:r>
+        <w:rPr>
+          <w:noProof/>
+        </w:rPr>
+        <w:t>Summary</w:t>
+      </w:r>
+      <w:r>
+        <w:rPr>
+          <w:noProof/>
+        </w:rPr>
+        <w:tab/>
+      </w:r>
+      <w:r>
+        <w:rPr>
+          <w:noProof/>
+        </w:rPr>
+        <w:fldChar w:fldCharType="begin"/>
+      </w:r>
+      <w:r>
+        <w:rPr>
+          <w:noProof/>
+        </w:rPr>
+        <w:instrText xml:space="preserve"> PAGEREF _Toc458611614 \h </w:instrText>
+      </w:r>
+      <w:r>
+        <w:rPr>
+          <w:noProof/>
+        </w:rPr>
+      </w:r>
+      <w:r>
+        <w:rPr>
+          <w:noProof/>
+        </w:rPr>
+        <w:fldChar w:fldCharType="separate"/>
+      </w:r>
+      <w:r>
+        <w:rPr>
+          <w:noProof/>
+        </w:rPr>
+        <w:t>1</w:t>
+      </w:r>
+      <w:r>
+        <w:rPr>
+          <w:noProof/>
+        </w:rPr>
+        <w:fldChar w:fldCharType="end"/>
+      </w:r>
+    </w:p>
+    <w:p>
+      <w:pPr>
+        <w:pStyle w:val="TOC1"/>
+        <w:tabs>
+          <w:tab w:val="right" w:leader="dot" w:pos="9350"/>
+        </w:tabs>
+        <w:rPr>
+          <w:rFonts w:eastAsiaTheme="minorEastAsia"/>
+          <w:b w:val="0"/>
+          <w:bCs w:val="0"/>
+          <w:noProof/>
+        </w:rPr>
+      </w:pPr>
+      <w:r>
+        <w:rPr>
+          <w:noProof/>
+        </w:rPr>
+        <w:t>Components</w:t>
+      </w:r>
+      <w:r>
+        <w:rPr>
+          <w:noProof/>
+        </w:rPr>
+        <w:tab/>
+      </w:r>
+      <w:r>
+        <w:rPr>
+          <w:noProof/>
+        </w:rPr>
+        <w:fldChar w:fldCharType="begin"/>
+      </w:r>
+      <w:r>
+        <w:rPr>
+          <w:noProof/>
+        </w:rPr>
+        <w:instrText xml:space="preserve"> PAGEREF _Toc458611615 \h </w:instrText>
+      </w:r>
+      <w:r>
+        <w:rPr>
+          <w:noProof/>
+        </w:rPr>
+      </w:r>
+      <w:r>
+        <w:rPr>
+          <w:noProof/>
+        </w:rPr>
+        <w:fldChar w:fldCharType="separate"/>
+      </w:r>
+      <w:r>
+        <w:rPr>
+          <w:noProof/>
+        </w:rPr>
+        <w:t>1</w:t>
+      </w:r>
+      <w:r>
+        <w:rPr>
+          <w:noProof/>
+        </w:rPr>
+        <w:fldChar w:fldCharType="end"/>
+      </w:r>
+    </w:p>
+    <w:p>
+      <w:pPr>
+        <w:pStyle w:val="TOC1"/>
+        <w:tabs>
+          <w:tab w:val="right" w:leader="dot" w:pos="9350"/>
+        </w:tabs>
+        <w:rPr>
+          <w:rFonts w:eastAsiaTheme="minorEastAsia"/>
+          <w:b w:val="0"/>
+          <w:bCs w:val="0"/>
+          <w:noProof/>
+        </w:rPr>
+      </w:pPr>
+      <w:r>
+        <w:rPr>
+          <w:rFonts w:eastAsia="Times New Roman"/>
+          <w:noProof/>
+        </w:rPr>
+        <w:t>Architecture</w:t>
+      </w:r>
+      <w:r>
+        <w:rPr>
+          <w:noProof/>
+        </w:rPr>
+        <w:tab/>
+      </w:r>
+      <w:r>
+        <w:rPr>
+          <w:noProof/>
+        </w:rPr>
+        <w:fldChar w:fldCharType="begin"/>
+      </w:r>
+      <w:r>
+        <w:rPr>
+          <w:noProof/>
+        </w:rPr>
+        <w:instrText xml:space="preserve"> PAGEREF _Toc458611616 \h </w:instrText>
+      </w:r>
+      <w:r>
+        <w:rPr>
+          <w:noProof/>
+        </w:rPr>
+      </w:r>
+      <w:r>
+        <w:rPr>
+          <w:noProof/>
+        </w:rPr>
+        <w:fldChar w:fldCharType="separate"/>
+      </w:r>
+      <w:r>
+        <w:rPr>
+          <w:noProof/>
+        </w:rPr>
+        <w:t>2</w:t>
+      </w:r>
+      <w:r>
+        <w:rPr>
+          <w:noProof/>
+        </w:rPr>
+        <w:fldChar w:fldCharType="end"/>
+      </w:r>
+    </w:p>
+    <w:p>
+      <w:pPr>
+        <w:pStyle w:val="TOC2"/>
+        <w:tabs>
+          <w:tab w:val="right" w:leader="dot" w:pos="9350"/>
+        </w:tabs>
+        <w:rPr>
+          <w:rFonts w:eastAsiaTheme="minorEastAsia"/>
+          <w:b w:val="0"/>
+          <w:bCs w:val="0"/>
+          <w:noProof/>
+          <w:sz w:val="24"/>
+          <w:szCs w:val="24"/>
+        </w:rPr>
+      </w:pPr>
+      <w:r>
+        <w:rPr>
+          <w:rFonts w:eastAsia="Times New Roman"/>
+          <w:noProof/>
+        </w:rPr>
+        <w:t>Component descriptions:</w:t>
+      </w:r>
+      <w:r>
+        <w:rPr>
+          <w:noProof/>
+        </w:rPr>
+        <w:tab/>
+      </w:r>
+      <w:r>
+        <w:rPr>
+          <w:noProof/>
+        </w:rPr>
+        <w:fldChar w:fldCharType="begin"/>
+      </w:r>
+      <w:r>
+        <w:rPr>
+          <w:noProof/>
+        </w:rPr>
+        <w:instrText xml:space="preserve"> PAGEREF _Toc458611617 \h </w:instrText>
+      </w:r>
+      <w:r>
+        <w:rPr>
+          <w:noProof/>
+        </w:rPr>
+      </w:r>
+      <w:r>
+        <w:rPr>
+          <w:noProof/>
+        </w:rPr>
+        <w:fldChar w:fldCharType="separate"/>
+      </w:r>
+      <w:r>
+        <w:rPr>
+          <w:noProof/>
+        </w:rPr>
+        <w:t>2</w:t>
+      </w:r>
+      <w:r>
+        <w:rPr>
+          <w:noProof/>
+        </w:rPr>
+        <w:fldChar w:fldCharType="end"/>
+      </w:r>
+    </w:p>
+    <w:p>
+      <w:pPr>
+        <w:pStyle w:val="TOC2"/>
+        <w:tabs>
+          <w:tab w:val="right" w:leader="dot" w:pos="9350"/>
+        </w:tabs>
+        <w:rPr>
+          <w:rFonts w:eastAsiaTheme="minorEastAsia"/>
+          <w:b w:val="0"/>
+          <w:bCs w:val="0"/>
+          <w:noProof/>
+          <w:sz w:val="24"/>
+          <w:szCs w:val="24"/>
+        </w:rPr>
+      </w:pPr>
+      <w:r>
+        <w:rPr>
+          <w:rFonts w:eastAsia="Times New Roman"/>
+          <w:noProof/>
+        </w:rPr>
+        <w:t>Communication handshakes:</w:t>
+      </w:r>
+      <w:r>
+        <w:rPr>
+          <w:noProof/>
+        </w:rPr>
+        <w:tab/>
+      </w:r>
+      <w:r>
+        <w:rPr>
+          <w:noProof/>
+        </w:rPr>
+        <w:fldChar w:fldCharType="begin"/>
+      </w:r>
+      <w:r>
+        <w:rPr>
+          <w:noProof/>
+        </w:rPr>
+        <w:instrText xml:space="preserve"> PAGEREF _Toc458611618 \h </w:instrText>
+      </w:r>
+      <w:r>
+        <w:rPr>
+          <w:noProof/>
+        </w:rPr>
+      </w:r>
+      <w:r>
+        <w:rPr>
+          <w:noProof/>
+        </w:rPr>
+        <w:fldChar w:fldCharType="separate"/>
+      </w:r>
+      <w:r>
+        <w:rPr>
+          <w:noProof/>
+        </w:rPr>
+        <w:t>4</w:t>
+      </w:r>
+      <w:r>
+        <w:rPr>
+          <w:noProof/>
+        </w:rPr>
+        <w:fldChar w:fldCharType="end"/>
+      </w:r>
     </w:p>
     <w:p>
       <w:pPr>
@@ -236,8 +778,18 @@
           <w:sz w:val="32"/>
           <w:szCs w:val="32"/>
         </w:rPr>
-        <w:t>Introduction:</w:t>
-      </w:r>
+        <w:fldChar w:fldCharType="end"/>
+      </w:r>
+    </w:p>
+    <w:p>
+      <w:pPr>
+        <w:pStyle w:val="Heading1"/>
+      </w:pPr>
+      <w:bookmarkStart w:id="0" w:name="_Toc458611612"/>
+      <w:r>
+        <w:t>Introduction</w:t>
+      </w:r>
+      <w:bookmarkEnd w:id="0"/>
     </w:p>
     <w:p>
       <w:pPr>
@@ -279,21 +831,31 @@
     </w:p>
     <w:p>
       <w:pPr>
-        <w:spacing w:before="100" w:beforeAutospacing="1" w:after="100" w:afterAutospacing="1"/>
-        <w:rPr>
-          <w:rFonts w:ascii="Times New Roman" w:eastAsia="Times New Roman" w:hAnsi="Times New Roman" w:cs="Times New Roman"/>
-          <w:sz w:val="32"/>
-          <w:szCs w:val="32"/>
-        </w:rPr>
-      </w:pPr>
-      <w:r>
-        <w:rPr>
-          <w:rFonts w:ascii="Times New Roman" w:eastAsia="Times New Roman" w:hAnsi="Times New Roman" w:cs="Times New Roman"/>
-          <w:sz w:val="32"/>
-          <w:szCs w:val="32"/>
-        </w:rPr>
-        <w:t>Convention/Requirements:</w:t>
-      </w:r>
+        <w:pStyle w:val="Heading1"/>
+        <w:rPr>
+          <w:rFonts w:eastAsia="Times New Roman"/>
+        </w:rPr>
+      </w:pPr>
+      <w:bookmarkStart w:id="1" w:name="_Toc458611613"/>
+      <w:r>
+        <w:rPr>
+          <w:rFonts w:eastAsia="Times New Roman"/>
+        </w:rPr>
+        <w:t>Convention</w:t>
+      </w:r>
+      <w:r>
+        <w:rPr>
+          <w:rFonts w:eastAsia="Times New Roman"/>
+        </w:rPr>
+        <w:t>s</w:t>
+      </w:r>
+      <w:r>
+        <w:rPr>
+          <w:rFonts w:eastAsia="Times New Roman"/>
+        </w:rPr>
+        <w:t>/Requirements</w:t>
+      </w:r>
+      <w:bookmarkEnd w:id="1"/>
     </w:p>
     <w:p>
       <w:pPr>
@@ -313,12 +875,6 @@
         </w:rPr>
         <w:t>Performance bound</w:t>
       </w:r>
-      <w:r>
-        <w:rPr>
-          <w:rFonts w:eastAsia="Times New Roman"/>
-        </w:rPr>
-        <w:t>.</w:t>
-      </w:r>
     </w:p>
     <w:p>
       <w:pPr>
@@ -333,8 +889,125 @@
         </w:rPr>
       </w:pPr>
       <w:r>
-        <w:t>IPPS operation will involve partial kernel and user space.</w:t>
-      </w:r>
+        <w:t>IPPS operation will involve partial kernel and user space</w:t>
+      </w:r>
+    </w:p>
+    <w:p>
+      <w:pPr>
+        <w:pStyle w:val="ListParagraph"/>
+        <w:numPr>
+          <w:ilvl w:val="0"/>
+          <w:numId w:val="1"/>
+        </w:numPr>
+      </w:pPr>
+      <w:r>
+        <w:t xml:space="preserve">Bidirectional communication interface from MS to </w:t>
+      </w:r>
+      <w:r>
+        <w:t>IPPS</w:t>
+      </w:r>
+      <w:r>
+        <w:t xml:space="preserve"> will be through AMQP</w:t>
+      </w:r>
+    </w:p>
+    <w:p>
+      <w:pPr>
+        <w:pStyle w:val="ListParagraph"/>
+        <w:numPr>
+          <w:ilvl w:val="0"/>
+          <w:numId w:val="1"/>
+        </w:numPr>
+      </w:pPr>
+      <w:r>
+        <w:t xml:space="preserve">Unidirectional communication interface from </w:t>
+      </w:r>
+      <w:r>
+        <w:t>IPPS to PPP</w:t>
+      </w:r>
+      <w:r>
+        <w:t xml:space="preserve"> will be through </w:t>
+      </w:r>
+      <w:proofErr w:type="spellStart"/>
+      <w:r>
+        <w:t>ZeroMQ</w:t>
+      </w:r>
+      <w:proofErr w:type="spellEnd"/>
+    </w:p>
+    <w:p>
+      <w:pPr>
+        <w:pStyle w:val="ListParagraph"/>
+        <w:numPr>
+          <w:ilvl w:val="0"/>
+          <w:numId w:val="1"/>
+        </w:numPr>
+      </w:pPr>
+      <w:r>
+        <w:t xml:space="preserve">PPP </w:t>
+      </w:r>
+      <w:r>
+        <w:t xml:space="preserve">is a service that plugs into </w:t>
+      </w:r>
+      <w:r>
+        <w:t>IPPS</w:t>
+      </w:r>
+      <w:r>
+        <w:t xml:space="preserve"> component</w:t>
+      </w:r>
+    </w:p>
+    <w:p>
+      <w:pPr>
+        <w:pStyle w:val="ListParagraph"/>
+        <w:numPr>
+          <w:ilvl w:val="0"/>
+          <w:numId w:val="1"/>
+        </w:numPr>
+      </w:pPr>
+      <w:r>
+        <w:t>Packet o</w:t>
+      </w:r>
+      <w:r>
+        <w:t xml:space="preserve">utgoing interface will go through different interface than </w:t>
+      </w:r>
+      <w:r>
+        <w:t xml:space="preserve">packet </w:t>
+      </w:r>
+      <w:r>
+        <w:t>incoming</w:t>
+      </w:r>
+      <w:r>
+        <w:t xml:space="preserve"> interface</w:t>
+      </w:r>
+    </w:p>
+    <w:p>
+      <w:pPr>
+        <w:pStyle w:val="ListParagraph"/>
+        <w:numPr>
+          <w:ilvl w:val="0"/>
+          <w:numId w:val="1"/>
+        </w:numPr>
+      </w:pPr>
+      <w:r>
+        <w:t xml:space="preserve">Default </w:t>
+      </w:r>
+      <w:r>
+        <w:t>PPP</w:t>
+      </w:r>
+      <w:r>
+        <w:t xml:space="preserve"> plugin will be </w:t>
+      </w:r>
+      <w:r>
+        <w:t>HTTP processing</w:t>
+      </w:r>
+    </w:p>
+    <w:p>
+      <w:pPr>
+        <w:pStyle w:val="Heading1"/>
+      </w:pPr>
+      <w:bookmarkStart w:id="2" w:name="_Toc458611614"/>
+      <w:r>
+        <w:t>Summary</w:t>
+      </w:r>
+      <w:bookmarkEnd w:id="2"/>
     </w:p>
     <w:p>
       <w:pPr>
@@ -345,31 +1018,160 @@
           <w:szCs w:val="32"/>
         </w:rPr>
       </w:pPr>
-      <w:r>
+    </w:p>
+    <w:p>
+      <w:pPr>
         <w:rPr>
           <w:rFonts w:ascii="Times New Roman" w:hAnsi="Times New Roman" w:cs="Times New Roman"/>
-          <w:sz w:val="32"/>
-          <w:szCs w:val="32"/>
-        </w:rPr>
-        <w:t xml:space="preserve">Summary: </w:t>
-      </w:r>
-    </w:p>
-    <w:p>
-      <w:pPr>
+        </w:rPr>
+      </w:pPr>
+      <w:r>
+        <w:rPr>
+          <w:rFonts w:ascii="Times New Roman" w:eastAsia="Times New Roman" w:hAnsi="Times New Roman" w:cs="Times New Roman"/>
+        </w:rPr>
+        <w:t>PHS will be launched as daemon</w:t>
+      </w:r>
+      <w:r>
         <w:rPr>
           <w:rFonts w:ascii="Times New Roman" w:hAnsi="Times New Roman" w:cs="Times New Roman"/>
         </w:rPr>
-      </w:pPr>
+        <w:t xml:space="preserve"> </w:t>
+      </w:r>
       <w:r>
         <w:rPr>
           <w:rFonts w:ascii="Times New Roman" w:hAnsi="Times New Roman" w:cs="Times New Roman"/>
         </w:rPr>
-        <w:t xml:space="preserve">IPPS pulls packets from SKB using pfring based on interface name within kernel space. First filtering being done on the packet layer by specifying libpcap filter syntax at the kernel level. After the packets are pulled, the packets go through series of filters on the user layer. A load balancer is also added to load balance the packets per flow based on 4 tuples (src/dst MAC address, src/dst IP address). For example, any interesting packets will be passed from one pipeline to the next from IPPS to PPP then to PHS. Any uninteresting packets packets are ignored. Future work might allow user level to </w:t>
-      </w:r>
+        <w:t xml:space="preserve">that </w:t>
+      </w:r>
+      <w:bookmarkStart w:id="3" w:name="_GoBack"/>
+      <w:bookmarkEnd w:id="3"/>
       <w:r>
         <w:rPr>
           <w:rFonts w:ascii="Times New Roman" w:hAnsi="Times New Roman" w:cs="Times New Roman"/>
         </w:rPr>
+        <w:t xml:space="preserve">pulls packets from SKB using </w:t>
+      </w:r>
+      <w:proofErr w:type="spellStart"/>
+      <w:r>
+        <w:rPr>
+          <w:rFonts w:ascii="Times New Roman" w:hAnsi="Times New Roman" w:cs="Times New Roman"/>
+        </w:rPr>
+        <w:t>pfring</w:t>
+      </w:r>
+      <w:proofErr w:type="spellEnd"/>
+      <w:r>
+        <w:rPr>
+          <w:rFonts w:ascii="Times New Roman" w:hAnsi="Times New Roman" w:cs="Times New Roman"/>
+        </w:rPr>
+        <w:t xml:space="preserve"> based on interface name within kernel space. First filtering being done on the packet layer by specifying </w:t>
+      </w:r>
+      <w:proofErr w:type="spellStart"/>
+      <w:r>
+        <w:rPr>
+          <w:rFonts w:ascii="Times New Roman" w:hAnsi="Times New Roman" w:cs="Times New Roman"/>
+        </w:rPr>
+        <w:t>libpcap</w:t>
+      </w:r>
+      <w:proofErr w:type="spellEnd"/>
+      <w:r>
+        <w:rPr>
+          <w:rFonts w:ascii="Times New Roman" w:hAnsi="Times New Roman" w:cs="Times New Roman"/>
+        </w:rPr>
+        <w:t xml:space="preserve"> filter syntax at the kernel level. After the packets are pulled, the packets go through series of filters on the user </w:t>
+      </w:r>
+      <w:r>
+        <w:rPr>
+          <w:rFonts w:ascii="Times New Roman" w:hAnsi="Times New Roman" w:cs="Times New Roman"/>
+        </w:rPr>
+        <w:t>space</w:t>
+      </w:r>
+      <w:r>
+        <w:rPr>
+          <w:rFonts w:ascii="Times New Roman" w:hAnsi="Times New Roman" w:cs="Times New Roman"/>
+        </w:rPr>
+        <w:t>. A load balancer is also added to load balance the packets per flow based on 4 tuples (</w:t>
+      </w:r>
+      <w:proofErr w:type="spellStart"/>
+      <w:r>
+        <w:rPr>
+          <w:rFonts w:ascii="Times New Roman" w:hAnsi="Times New Roman" w:cs="Times New Roman"/>
+        </w:rPr>
+        <w:t>src</w:t>
+      </w:r>
+      <w:proofErr w:type="spellEnd"/>
+      <w:r>
+        <w:rPr>
+          <w:rFonts w:ascii="Times New Roman" w:hAnsi="Times New Roman" w:cs="Times New Roman"/>
+        </w:rPr>
+        <w:t>/</w:t>
+      </w:r>
+      <w:proofErr w:type="spellStart"/>
+      <w:r>
+        <w:rPr>
+          <w:rFonts w:ascii="Times New Roman" w:hAnsi="Times New Roman" w:cs="Times New Roman"/>
+        </w:rPr>
+        <w:t>dst</w:t>
+      </w:r>
+      <w:proofErr w:type="spellEnd"/>
+      <w:r>
+        <w:rPr>
+          <w:rFonts w:ascii="Times New Roman" w:hAnsi="Times New Roman" w:cs="Times New Roman"/>
+        </w:rPr>
+        <w:t xml:space="preserve"> MAC address, </w:t>
+      </w:r>
+      <w:proofErr w:type="spellStart"/>
+      <w:r>
+        <w:rPr>
+          <w:rFonts w:ascii="Times New Roman" w:hAnsi="Times New Roman" w:cs="Times New Roman"/>
+        </w:rPr>
+        <w:t>src</w:t>
+      </w:r>
+      <w:proofErr w:type="spellEnd"/>
+      <w:r>
+        <w:rPr>
+          <w:rFonts w:ascii="Times New Roman" w:hAnsi="Times New Roman" w:cs="Times New Roman"/>
+        </w:rPr>
+        <w:t>/</w:t>
+      </w:r>
+      <w:proofErr w:type="spellStart"/>
+      <w:r>
+        <w:rPr>
+          <w:rFonts w:ascii="Times New Roman" w:hAnsi="Times New Roman" w:cs="Times New Roman"/>
+        </w:rPr>
+        <w:t>dst</w:t>
+      </w:r>
+      <w:proofErr w:type="spellEnd"/>
+      <w:r>
+        <w:rPr>
+          <w:rFonts w:ascii="Times New Roman" w:hAnsi="Times New Roman" w:cs="Times New Roman"/>
+        </w:rPr>
+        <w:t xml:space="preserve"> IP address). For example, any interesting packets will </w:t>
+      </w:r>
+      <w:r>
+        <w:rPr>
+          <w:rFonts w:ascii="Times New Roman" w:hAnsi="Times New Roman" w:cs="Times New Roman"/>
+        </w:rPr>
+        <w:lastRenderedPageBreak/>
+        <w:t xml:space="preserve">be passed from one pipeline to the next from IPPS to PPP then to PHS. Any uninteresting packets </w:t>
+      </w:r>
+      <w:proofErr w:type="spellStart"/>
+      <w:r>
+        <w:rPr>
+          <w:rFonts w:ascii="Times New Roman" w:hAnsi="Times New Roman" w:cs="Times New Roman"/>
+        </w:rPr>
+        <w:t>packets</w:t>
+      </w:r>
+      <w:proofErr w:type="spellEnd"/>
+      <w:r>
+        <w:rPr>
+          <w:rFonts w:ascii="Times New Roman" w:hAnsi="Times New Roman" w:cs="Times New Roman"/>
+        </w:rPr>
+        <w:t xml:space="preserve"> are ignored. Future work might allow user level to </w:t>
+      </w:r>
+      <w:r>
+        <w:rPr>
+          <w:rFonts w:ascii="Times New Roman" w:hAnsi="Times New Roman" w:cs="Times New Roman"/>
+        </w:rPr>
         <w:t>tell kernel to ignore the flow.</w:t>
       </w:r>
     </w:p>
@@ -382,21 +1184,13 @@
     </w:p>
     <w:p>
       <w:pPr>
-        <w:outlineLvl w:val="0"/>
-        <w:rPr>
-          <w:rFonts w:ascii="Times New Roman" w:hAnsi="Times New Roman" w:cs="Times New Roman"/>
-          <w:sz w:val="32"/>
-          <w:szCs w:val="32"/>
-        </w:rPr>
-      </w:pPr>
-      <w:r>
-        <w:rPr>
-          <w:rFonts w:ascii="Times New Roman" w:hAnsi="Times New Roman" w:cs="Times New Roman"/>
-          <w:sz w:val="32"/>
-          <w:szCs w:val="32"/>
-        </w:rPr>
-        <w:t>Components:</w:t>
-      </w:r>
+        <w:pStyle w:val="Heading1"/>
+      </w:pPr>
+      <w:bookmarkStart w:id="4" w:name="_Toc458611615"/>
+      <w:r>
+        <w:t>Components</w:t>
+      </w:r>
+      <w:bookmarkEnd w:id="4"/>
     </w:p>
     <w:p>
       <w:pPr>
@@ -538,26 +1332,22 @@
     </w:p>
     <w:p>
       <w:pPr>
-        <w:spacing w:before="100" w:beforeAutospacing="1" w:after="100" w:afterAutospacing="1"/>
-        <w:rPr>
-          <w:rFonts w:ascii="Times New Roman" w:eastAsia="Times New Roman" w:hAnsi="Times New Roman" w:cs="Times New Roman"/>
-          <w:sz w:val="32"/>
-          <w:szCs w:val="32"/>
-        </w:rPr>
-      </w:pPr>
-      <w:r>
-        <w:rPr>
-          <w:rFonts w:ascii="Times New Roman" w:eastAsia="Times New Roman" w:hAnsi="Times New Roman" w:cs="Times New Roman"/>
-          <w:sz w:val="32"/>
-          <w:szCs w:val="32"/>
-        </w:rPr>
-        <w:t>Architecture:</w:t>
-      </w:r>
-      <w:r>
-        <w:rPr>
-          <w:rFonts w:ascii="Times New Roman" w:eastAsia="Times New Roman" w:hAnsi="Times New Roman" w:cs="Times New Roman"/>
-          <w:sz w:val="32"/>
-          <w:szCs w:val="32"/>
+        <w:pStyle w:val="Heading1"/>
+        <w:rPr>
+          <w:rFonts w:eastAsia="Times New Roman"/>
+        </w:rPr>
+      </w:pPr>
+      <w:bookmarkStart w:id="5" w:name="_Toc458611616"/>
+      <w:r>
+        <w:rPr>
+          <w:rFonts w:eastAsia="Times New Roman"/>
+        </w:rPr>
+        <w:t>Architecture</w:t>
+      </w:r>
+      <w:bookmarkEnd w:id="5"/>
+      <w:r>
+        <w:rPr>
+          <w:rFonts w:eastAsia="Times New Roman"/>
         </w:rPr>
         <w:br/>
       </w:r>
@@ -579,23 +1369,19 @@
     </w:p>
     <w:p>
       <w:pPr>
-        <w:pStyle w:val="ListParagraph"/>
-        <w:numPr>
-          <w:ilvl w:val="0"/>
-          <w:numId w:val="2"/>
-        </w:numPr>
-        <w:spacing w:before="100" w:beforeAutospacing="1" w:after="100" w:afterAutospacing="1"/>
-        <w:ind w:left="360"/>
-        <w:rPr>
-          <w:rFonts w:eastAsia="Times New Roman"/>
-        </w:rPr>
-      </w:pPr>
+        <w:pStyle w:val="Heading2"/>
+        <w:rPr>
+          <w:rFonts w:eastAsia="Times New Roman"/>
+        </w:rPr>
+      </w:pPr>
+      <w:bookmarkStart w:id="6" w:name="_Toc458611617"/>
       <w:r>
         <w:rPr>
           <w:rFonts w:eastAsia="Times New Roman"/>
         </w:rPr>
         <w:t>Component descriptions:</w:t>
       </w:r>
+      <w:bookmarkEnd w:id="6"/>
     </w:p>
     <w:p>
       <w:pPr>
@@ -751,7 +1537,15 @@
         <w:t>m</w:t>
       </w:r>
       <w:r>
-        <w:t>ain thread that spawns multiple worker threads</w:t>
+        <w:t xml:space="preserve">ain thread that </w:t>
+      </w:r>
+      <w:proofErr w:type="gramStart"/>
+      <w:r>
+        <w:t>spawns</w:t>
+      </w:r>
+      <w:proofErr w:type="gramEnd"/>
+      <w:r>
+        <w:t xml:space="preserve"> multiple worker threads</w:t>
       </w:r>
       <w:r>
         <w:t xml:space="preserve"> based on configuration given</w:t>
@@ -838,7 +1632,15 @@
         <w:t xml:space="preserve"> from the ring buffers</w:t>
       </w:r>
       <w:r>
-        <w:t xml:space="preserve">. It utilizes pfring library in pulling the packets from kernel SKB and </w:t>
+        <w:t xml:space="preserve">. It utilizes </w:t>
+      </w:r>
+      <w:proofErr w:type="spellStart"/>
+      <w:r>
+        <w:t>pfring</w:t>
+      </w:r>
+      <w:proofErr w:type="spellEnd"/>
+      <w:r>
+        <w:t xml:space="preserve"> library in pulling the packets from kernel SKB and </w:t>
       </w:r>
       <w:r>
         <w:t xml:space="preserve">perform any necessary </w:t>
@@ -849,8 +1651,13 @@
       <w:r>
         <w:t xml:space="preserve"> </w:t>
       </w:r>
-      <w:r>
-        <w:t xml:space="preserve">Pfring library also responsible for </w:t>
+      <w:proofErr w:type="spellStart"/>
+      <w:r>
+        <w:t>Pfring</w:t>
+      </w:r>
+      <w:proofErr w:type="spellEnd"/>
+      <w:r>
+        <w:t xml:space="preserve"> library also responsible for </w:t>
       </w:r>
       <w:r>
         <w:t>segregating network interface, ring buffer creation, kernel-user space memory mapping, etc.</w:t>
@@ -859,13 +1666,42 @@
         <w:t xml:space="preserve"> The ring buffers are mapped to specific interface in one-to-many relationships with each ring buffer </w:t>
       </w:r>
       <w:r>
-        <w:t>consuming packets per flow in 4 tuple relationships (src/ds</w:t>
+        <w:t>consuming packets per flow in 4 tuple relationships (</w:t>
+      </w:r>
+      <w:proofErr w:type="spellStart"/>
+      <w:r>
+        <w:t>src</w:t>
+      </w:r>
+      <w:proofErr w:type="spellEnd"/>
+      <w:r>
+        <w:t>/</w:t>
+      </w:r>
+      <w:proofErr w:type="spellStart"/>
+      <w:r>
+        <w:t>ds</w:t>
       </w:r>
       <w:r>
         <w:t>t</w:t>
       </w:r>
-      <w:r>
-        <w:t xml:space="preserve"> IP address and src/dst MAC address)</w:t>
+      <w:proofErr w:type="spellEnd"/>
+      <w:r>
+        <w:t xml:space="preserve"> IP address and </w:t>
+      </w:r>
+      <w:proofErr w:type="spellStart"/>
+      <w:r>
+        <w:t>src</w:t>
+      </w:r>
+      <w:proofErr w:type="spellEnd"/>
+      <w:r>
+        <w:t>/</w:t>
+      </w:r>
+      <w:proofErr w:type="spellStart"/>
+      <w:r>
+        <w:t>dst</w:t>
+      </w:r>
+      <w:proofErr w:type="spellEnd"/>
+      <w:r>
+        <w:t xml:space="preserve"> MAC address)</w:t>
       </w:r>
       <w:r>
         <w:t xml:space="preserve">. </w:t>
@@ -1025,6 +1861,7 @@
       <w:pPr>
         <w:spacing w:before="100" w:beforeAutospacing="1" w:after="100" w:afterAutospacing="1"/>
         <w:ind w:left="720"/>
+        <w:jc w:val="center"/>
         <w:rPr>
           <w:rFonts w:ascii="Times New Roman" w:eastAsia="Times New Roman" w:hAnsi="Times New Roman" w:cs="Times New Roman"/>
         </w:rPr>
@@ -1125,27 +1962,346 @@
       <w:r>
         <w:rPr>
           <w:rFonts w:eastAsia="Times New Roman"/>
+          <w:noProof/>
+        </w:rPr>
+        <mc:AlternateContent>
+          <mc:Choice Requires="wps">
+            <w:drawing>
+              <wp:anchor distT="0" distB="0" distL="114300" distR="114300" simplePos="0" relativeHeight="251687936" behindDoc="0" locked="0" layoutInCell="1" allowOverlap="1" wp14:anchorId="7F6BAD0E" wp14:editId="3B9F7A80">
+                <wp:simplePos x="0" y="0"/>
+                <wp:positionH relativeFrom="column">
+                  <wp:posOffset>1732703</wp:posOffset>
+                </wp:positionH>
+                <wp:positionV relativeFrom="paragraph">
+                  <wp:posOffset>540876</wp:posOffset>
+                </wp:positionV>
+                <wp:extent cx="3498720" cy="948150"/>
+                <wp:effectExtent l="0" t="0" r="83185" b="17145"/>
+                <wp:wrapNone/>
+                <wp:docPr id="15" name="Freeform 15"/>
+                <wp:cNvGraphicFramePr/>
+                <a:graphic xmlns:a="http://schemas.openxmlformats.org/drawingml/2006/main">
+                  <a:graphicData uri="http://schemas.microsoft.com/office/word/2010/wordprocessingShape">
+                    <wps:wsp>
+                      <wps:cNvSpPr/>
+                      <wps:spPr>
+                        <a:xfrm>
+                          <a:off x="0" y="0"/>
+                          <a:ext cx="3498720" cy="948150"/>
+                        </a:xfrm>
+                        <a:custGeom>
+                          <a:avLst/>
+                          <a:gdLst>
+                            <a:gd name="connsiteX0" fmla="*/ 307112 w 3498720"/>
+                            <a:gd name="connsiteY0" fmla="*/ 948150 h 948150"/>
+                            <a:gd name="connsiteX1" fmla="*/ 307112 w 3498720"/>
+                            <a:gd name="connsiteY1" fmla="*/ 16166 h 948150"/>
+                            <a:gd name="connsiteX2" fmla="*/ 3498720 w 3498720"/>
+                            <a:gd name="connsiteY2" fmla="*/ 332689 h 948150"/>
+                          </a:gdLst>
+                          <a:ahLst/>
+                          <a:cxnLst>
+                            <a:cxn ang="0">
+                              <a:pos x="connsiteX0" y="connsiteY0"/>
+                            </a:cxn>
+                            <a:cxn ang="0">
+                              <a:pos x="connsiteX1" y="connsiteY1"/>
+                            </a:cxn>
+                            <a:cxn ang="0">
+                              <a:pos x="connsiteX2" y="connsiteY2"/>
+                            </a:cxn>
+                          </a:cxnLst>
+                          <a:rect l="l" t="t" r="r" b="b"/>
+                          <a:pathLst>
+                            <a:path w="3498720" h="948150">
+                              <a:moveTo>
+                                <a:pt x="307112" y="948150"/>
+                              </a:moveTo>
+                              <a:cubicBezTo>
+                                <a:pt x="41144" y="533446"/>
+                                <a:pt x="-224823" y="118743"/>
+                                <a:pt x="307112" y="16166"/>
+                              </a:cubicBezTo>
+                              <a:cubicBezTo>
+                                <a:pt x="839047" y="-86411"/>
+                                <a:pt x="3498720" y="332689"/>
+                                <a:pt x="3498720" y="332689"/>
+                              </a:cubicBezTo>
+                            </a:path>
+                          </a:pathLst>
+                        </a:custGeom>
+                        <a:noFill/>
+                        <a:ln>
+                          <a:tailEnd type="triangle"/>
+                        </a:ln>
+                      </wps:spPr>
+                      <wps:style>
+                        <a:lnRef idx="2">
+                          <a:schemeClr val="accent1">
+                            <a:shade val="50000"/>
+                          </a:schemeClr>
+                        </a:lnRef>
+                        <a:fillRef idx="1">
+                          <a:schemeClr val="accent1"/>
+                        </a:fillRef>
+                        <a:effectRef idx="0">
+                          <a:schemeClr val="accent1"/>
+                        </a:effectRef>
+                        <a:fontRef idx="minor">
+                          <a:schemeClr val="lt1"/>
+                        </a:fontRef>
+                      </wps:style>
+                      <wps:bodyPr rot="0" spcFirstLastPara="0" vertOverflow="overflow" horzOverflow="overflow" vert="horz" wrap="square" lIns="91440" tIns="45720" rIns="91440" bIns="45720" numCol="1" spcCol="0" rtlCol="0" fromWordArt="0" anchor="ctr" anchorCtr="0" forceAA="0" compatLnSpc="1">
+                        <a:prstTxWarp prst="textNoShape">
+                          <a:avLst/>
+                        </a:prstTxWarp>
+                        <a:noAutofit/>
+                      </wps:bodyPr>
+                    </wps:wsp>
+                  </a:graphicData>
+                </a:graphic>
+              </wp:anchor>
+            </w:drawing>
+          </mc:Choice>
+          <mc:Fallback>
+            <w:pict>
+              <v:shape w14:anchorId="533B667C" id="Freeform 15" o:spid="_x0000_s1026" style="position:absolute;margin-left:136.45pt;margin-top:42.6pt;width:275.5pt;height:74.65pt;z-index:251687936;visibility:visible;mso-wrap-style:square;mso-wrap-distance-left:9pt;mso-wrap-distance-top:0;mso-wrap-distance-right:9pt;mso-wrap-distance-bottom:0;mso-position-horizontal:absolute;mso-position-horizontal-relative:text;mso-position-vertical:absolute;mso-position-vertical-relative:text;v-text-anchor:middle" coordsize="3498720,948150" o:gfxdata="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" path="m307112,948150c41144,533446,-224823,118743,307112,16166,839047,-86411,3498720,332689,3498720,332689e" filled="f" strokecolor="#1f4d78 [1604]" strokeweight="1pt">
+                <v:stroke endarrow="block" joinstyle="miter"/>
+                <v:path arrowok="t" o:connecttype="custom" o:connectlocs="307112,948150;307112,16166;3498720,332689" o:connectangles="0,0,0"/>
+              </v:shape>
+            </w:pict>
+          </mc:Fallback>
+        </mc:AlternateContent>
+      </w:r>
+      <w:r>
+        <w:rPr>
+          <w:rFonts w:eastAsia="Times New Roman"/>
+          <w:noProof/>
+        </w:rPr>
+        <mc:AlternateContent>
+          <mc:Choice Requires="wps">
+            <w:drawing>
+              <wp:anchor distT="0" distB="0" distL="114300" distR="114300" simplePos="0" relativeHeight="251686912" behindDoc="0" locked="0" layoutInCell="1" allowOverlap="1" wp14:anchorId="561DA10B" wp14:editId="2F7DAB15">
+                <wp:simplePos x="0" y="0"/>
+                <wp:positionH relativeFrom="column">
+                  <wp:posOffset>3823335</wp:posOffset>
+                </wp:positionH>
+                <wp:positionV relativeFrom="paragraph">
+                  <wp:posOffset>972820</wp:posOffset>
+                </wp:positionV>
+                <wp:extent cx="228600" cy="800100"/>
+                <wp:effectExtent l="0" t="0" r="76200" b="63500"/>
+                <wp:wrapNone/>
+                <wp:docPr id="11" name="Curved Connector 11"/>
+                <wp:cNvGraphicFramePr/>
+                <a:graphic xmlns:a="http://schemas.openxmlformats.org/drawingml/2006/main">
+                  <a:graphicData uri="http://schemas.microsoft.com/office/word/2010/wordprocessingShape">
+                    <wps:wsp>
+                      <wps:cNvCnPr/>
+                      <wps:spPr>
+                        <a:xfrm>
+                          <a:off x="0" y="0"/>
+                          <a:ext cx="228600" cy="800100"/>
+                        </a:xfrm>
+                        <a:prstGeom prst="curvedConnector3">
+                          <a:avLst/>
+                        </a:prstGeom>
+                        <a:ln>
+                          <a:tailEnd type="triangle"/>
+                        </a:ln>
+                      </wps:spPr>
+                      <wps:style>
+                        <a:lnRef idx="1">
+                          <a:schemeClr val="accent1"/>
+                        </a:lnRef>
+                        <a:fillRef idx="0">
+                          <a:schemeClr val="accent1"/>
+                        </a:fillRef>
+                        <a:effectRef idx="0">
+                          <a:schemeClr val="accent1"/>
+                        </a:effectRef>
+                        <a:fontRef idx="minor">
+                          <a:schemeClr val="tx1"/>
+                        </a:fontRef>
+                      </wps:style>
+                      <wps:bodyPr/>
+                    </wps:wsp>
+                  </a:graphicData>
+                </a:graphic>
+              </wp:anchor>
+            </w:drawing>
+          </mc:Choice>
+          <mc:Fallback>
+            <w:pict>
+              <v:shapetype w14:anchorId="71994A58" id="_x0000_t38" coordsize="21600,21600" o:spt="38" o:oned="t" path="m0,0c@0,0@1,5400@1,10800@1,16200@2,21600,21600,21600e" filled="f">
+                <v:formulas>
+                  <v:f eqn="mid #0 0"/>
+                  <v:f eqn="val #0"/>
+                  <v:f eqn="mid #0 21600"/>
+                </v:formulas>
+                <v:path arrowok="t" fillok="f" o:connecttype="none"/>
+                <v:handles>
+                  <v:h position="#0,center"/>
+                </v:handles>
+                <o:lock v:ext="edit" shapetype="t"/>
+              </v:shapetype>
+              <v:shape id="Curved Connector 11" o:spid="_x0000_s1026" type="#_x0000_t38" style="position:absolute;margin-left:301.05pt;margin-top:76.6pt;width:18pt;height:63pt;z-index:251686912;visibility:visible;mso-wrap-style:square;mso-wrap-distance-left:9pt;mso-wrap-distance-top:0;mso-wrap-distance-right:9pt;mso-wrap-distance-bottom:0;mso-position-horizontal:absolute;mso-position-horizontal-relative:text;mso-position-vertical:absolute;mso-position-vertical-relative:text" o:gfxdata="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" adj="10800" strokecolor="#5b9bd5 [3204]" strokeweight=".5pt">
+                <v:stroke endarrow="block" joinstyle="miter"/>
+              </v:shape>
+            </w:pict>
+          </mc:Fallback>
+        </mc:AlternateContent>
+      </w:r>
+      <w:r>
+        <w:rPr>
+          <w:rFonts w:eastAsia="Times New Roman"/>
+          <w:noProof/>
+        </w:rPr>
+        <mc:AlternateContent>
+          <mc:Choice Requires="wps">
+            <w:drawing>
+              <wp:anchor distT="0" distB="0" distL="114300" distR="114300" simplePos="0" relativeHeight="251677696" behindDoc="0" locked="0" layoutInCell="1" allowOverlap="1" wp14:anchorId="39DB9832" wp14:editId="533DA6B7">
+                <wp:simplePos x="0" y="0"/>
+                <wp:positionH relativeFrom="column">
+                  <wp:posOffset>2566036</wp:posOffset>
+                </wp:positionH>
+                <wp:positionV relativeFrom="paragraph">
+                  <wp:posOffset>926318</wp:posOffset>
+                </wp:positionV>
+                <wp:extent cx="228014" cy="846602"/>
+                <wp:effectExtent l="0" t="50800" r="76835" b="42545"/>
+                <wp:wrapNone/>
+                <wp:docPr id="22" name="Curved Connector 22"/>
+                <wp:cNvGraphicFramePr/>
+                <a:graphic xmlns:a="http://schemas.openxmlformats.org/drawingml/2006/main">
+                  <a:graphicData uri="http://schemas.microsoft.com/office/word/2010/wordprocessingShape">
+                    <wps:wsp>
+                      <wps:cNvCnPr/>
+                      <wps:spPr>
+                        <a:xfrm flipV="1">
+                          <a:off x="0" y="0"/>
+                          <a:ext cx="228014" cy="846602"/>
+                        </a:xfrm>
+                        <a:prstGeom prst="curvedConnector3">
+                          <a:avLst/>
+                        </a:prstGeom>
+                        <a:ln>
+                          <a:tailEnd type="triangle"/>
+                        </a:ln>
+                      </wps:spPr>
+                      <wps:style>
+                        <a:lnRef idx="1">
+                          <a:schemeClr val="accent1"/>
+                        </a:lnRef>
+                        <a:fillRef idx="0">
+                          <a:schemeClr val="accent1"/>
+                        </a:fillRef>
+                        <a:effectRef idx="0">
+                          <a:schemeClr val="accent1"/>
+                        </a:effectRef>
+                        <a:fontRef idx="minor">
+                          <a:schemeClr val="tx1"/>
+                        </a:fontRef>
+                      </wps:style>
+                      <wps:bodyPr/>
+                    </wps:wsp>
+                  </a:graphicData>
+                </a:graphic>
+                <wp14:sizeRelH relativeFrom="margin">
+                  <wp14:pctWidth>0</wp14:pctWidth>
+                </wp14:sizeRelH>
+                <wp14:sizeRelV relativeFrom="margin">
+                  <wp14:pctHeight>0</wp14:pctHeight>
+                </wp14:sizeRelV>
+              </wp:anchor>
+            </w:drawing>
+          </mc:Choice>
+          <mc:Fallback>
+            <w:pict>
+              <v:shape w14:anchorId="2C056B67" id="Curved Connector 22" o:spid="_x0000_s1026" type="#_x0000_t38" style="position:absolute;margin-left:202.05pt;margin-top:72.95pt;width:17.95pt;height:66.65pt;flip:y;z-index:251677696;visibility:visible;mso-wrap-style:square;mso-width-percent:0;mso-height-percent:0;mso-wrap-distance-left:9pt;mso-wrap-distance-top:0;mso-wrap-distance-right:9pt;mso-wrap-distance-bottom:0;mso-position-horizontal:absolute;mso-position-horizontal-relative:text;mso-position-vertical:absolute;mso-position-vertical-relative:text;mso-width-percent:0;mso-height-percent:0;mso-width-relative:margin;mso-height-relative:margin" o:gfxdata="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" adj="10800" strokecolor="#5b9bd5 [3204]" strokeweight=".5pt">
+                <v:stroke endarrow="block" joinstyle="miter"/>
+              </v:shape>
+            </w:pict>
+          </mc:Fallback>
+        </mc:AlternateContent>
+      </w:r>
+      <w:r>
+        <w:rPr>
+          <w:rFonts w:eastAsia="Times New Roman"/>
+          <w:noProof/>
+        </w:rPr>
+        <mc:AlternateContent>
+          <mc:Choice Requires="wps">
+            <w:drawing>
+              <wp:anchor distT="0" distB="0" distL="114300" distR="114300" simplePos="0" relativeHeight="251685888" behindDoc="0" locked="0" layoutInCell="1" allowOverlap="1" wp14:anchorId="70AEECF3" wp14:editId="76525751">
+                <wp:simplePos x="0" y="0"/>
+                <wp:positionH relativeFrom="column">
+                  <wp:posOffset>3823335</wp:posOffset>
+                </wp:positionH>
+                <wp:positionV relativeFrom="paragraph">
+                  <wp:posOffset>972820</wp:posOffset>
+                </wp:positionV>
+                <wp:extent cx="1371600" cy="0"/>
+                <wp:effectExtent l="0" t="76200" r="50800" b="101600"/>
+                <wp:wrapNone/>
+                <wp:docPr id="1" name="Straight Arrow Connector 1"/>
+                <wp:cNvGraphicFramePr/>
+                <a:graphic xmlns:a="http://schemas.openxmlformats.org/drawingml/2006/main">
+                  <a:graphicData uri="http://schemas.microsoft.com/office/word/2010/wordprocessingShape">
+                    <wps:wsp>
+                      <wps:cNvCnPr/>
+                      <wps:spPr>
+                        <a:xfrm>
+                          <a:off x="0" y="0"/>
+                          <a:ext cx="1371600" cy="0"/>
+                        </a:xfrm>
+                        <a:prstGeom prst="straightConnector1">
+                          <a:avLst/>
+                        </a:prstGeom>
+                        <a:ln>
+                          <a:tailEnd type="triangle"/>
+                        </a:ln>
+                      </wps:spPr>
+                      <wps:style>
+                        <a:lnRef idx="1">
+                          <a:schemeClr val="accent1"/>
+                        </a:lnRef>
+                        <a:fillRef idx="0">
+                          <a:schemeClr val="accent1"/>
+                        </a:fillRef>
+                        <a:effectRef idx="0">
+                          <a:schemeClr val="accent1"/>
+                        </a:effectRef>
+                        <a:fontRef idx="minor">
+                          <a:schemeClr val="tx1"/>
+                        </a:fontRef>
+                      </wps:style>
+                      <wps:bodyPr/>
+                    </wps:wsp>
+                  </a:graphicData>
+                </a:graphic>
+              </wp:anchor>
+            </w:drawing>
+          </mc:Choice>
+          <mc:Fallback>
+            <w:pict>
+              <v:shapetype w14:anchorId="11D595E4" id="_x0000_t32" coordsize="21600,21600" o:spt="32" o:oned="t" path="m0,0l21600,21600e" filled="f">
+                <v:path arrowok="t" fillok="f" o:connecttype="none"/>
+                <o:lock v:ext="edit" shapetype="t"/>
+              </v:shapetype>
+              <v:shape id="Straight Arrow Connector 1" o:spid="_x0000_s1026" type="#_x0000_t32" style="position:absolute;margin-left:301.05pt;margin-top:76.6pt;width:108pt;height:0;z-index:251685888;visibility:visible;mso-wrap-style:square;mso-wrap-distance-left:9pt;mso-wrap-distance-top:0;mso-wrap-distance-right:9pt;mso-wrap-distance-bottom:0;mso-position-horizontal:absolute;mso-position-horizontal-relative:text;mso-position-vertical:absolute;mso-position-vertical-relative:text" o:gfxdata="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" strokecolor="#5b9bd5 [3204]" strokeweight=".5pt">
+                <v:stroke endarrow="block" joinstyle="miter"/>
+              </v:shape>
+            </w:pict>
+          </mc:Fallback>
+        </mc:AlternateContent>
+      </w:r>
+      <w:r>
+        <w:rPr>
+          <w:rFonts w:eastAsia="Times New Roman"/>
         </w:rPr>
         <w:t>moved to Packet Handling Service (PHS) plugins directly</w:t>
       </w:r>
-    </w:p>
-    <w:p>
-      <w:pPr>
-        <w:spacing w:before="100" w:beforeAutospacing="1" w:after="100" w:afterAutospacing="1"/>
-        <w:ind w:left="720"/>
-        <w:rPr>
-          <w:rFonts w:ascii="Times New Roman" w:eastAsia="Times New Roman" w:hAnsi="Times New Roman" w:cs="Times New Roman"/>
-        </w:rPr>
-      </w:pPr>
-    </w:p>
-    <w:p>
-      <w:pPr>
-        <w:spacing w:before="100" w:beforeAutospacing="1" w:after="100" w:afterAutospacing="1"/>
-        <w:ind w:left="720"/>
-        <w:rPr>
-          <w:rFonts w:ascii="Times New Roman" w:eastAsia="Times New Roman" w:hAnsi="Times New Roman" w:cs="Times New Roman"/>
-        </w:rPr>
-      </w:pPr>
     </w:p>
     <w:p>
       <w:pPr>
@@ -1516,9 +2672,11 @@
                             <w:pPr>
                               <w:jc w:val="center"/>
                             </w:pPr>
+                            <w:proofErr w:type="spellStart"/>
                             <w:r>
                               <w:t>PProc</w:t>
                             </w:r>
+                            <w:proofErr w:type="spellEnd"/>
                           </w:p>
                         </w:txbxContent>
                       </wps:txbx>
@@ -1544,9 +2702,11 @@
                       <w:pPr>
                         <w:jc w:val="center"/>
                       </w:pPr>
+                      <w:proofErr w:type="spellStart"/>
                       <w:r>
                         <w:t>PProc</w:t>
                       </w:r>
+                      <w:proofErr w:type="spellEnd"/>
                     </w:p>
                   </w:txbxContent>
                 </v:textbox>
@@ -1704,7 +2864,7 @@
         <mc:AlternateContent>
           <mc:Choice Requires="wps">
             <w:drawing>
-              <wp:anchor distT="0" distB="0" distL="114300" distR="114300" simplePos="0" relativeHeight="251668480" behindDoc="0" locked="0" layoutInCell="1" allowOverlap="1" wp14:anchorId="4B6F6CE3" wp14:editId="018AFC4F">
+              <wp:anchor distT="0" distB="0" distL="114300" distR="114300" simplePos="0" relativeHeight="251668480" behindDoc="0" locked="0" layoutInCell="1" allowOverlap="1" wp14:anchorId="4B6F6CE3" wp14:editId="7D9799E9">
                 <wp:simplePos x="0" y="0"/>
                 <wp:positionH relativeFrom="column">
                   <wp:posOffset>5193665</wp:posOffset>
@@ -1817,74 +2977,7 @@
         <mc:AlternateContent>
           <mc:Choice Requires="wps">
             <w:drawing>
-              <wp:anchor distT="0" distB="0" distL="114300" distR="114300" simplePos="0" relativeHeight="251678720" behindDoc="0" locked="0" layoutInCell="1" allowOverlap="1" wp14:anchorId="328909D5" wp14:editId="1667ADF6">
-                <wp:simplePos x="0" y="0"/>
-                <wp:positionH relativeFrom="column">
-                  <wp:posOffset>3823335</wp:posOffset>
-                </wp:positionH>
-                <wp:positionV relativeFrom="paragraph">
-                  <wp:posOffset>574040</wp:posOffset>
-                </wp:positionV>
-                <wp:extent cx="228600" cy="800100"/>
-                <wp:effectExtent l="0" t="0" r="76200" b="63500"/>
-                <wp:wrapNone/>
-                <wp:docPr id="23" name="Curved Connector 23"/>
-                <wp:cNvGraphicFramePr/>
-                <a:graphic xmlns:a="http://schemas.openxmlformats.org/drawingml/2006/main">
-                  <a:graphicData uri="http://schemas.microsoft.com/office/word/2010/wordprocessingShape">
-                    <wps:wsp>
-                      <wps:cNvCnPr/>
-                      <wps:spPr>
-                        <a:xfrm>
-                          <a:off x="0" y="0"/>
-                          <a:ext cx="228600" cy="800100"/>
-                        </a:xfrm>
-                        <a:prstGeom prst="curvedConnector3">
-                          <a:avLst/>
-                        </a:prstGeom>
-                        <a:ln>
-                          <a:tailEnd type="triangle"/>
-                        </a:ln>
-                      </wps:spPr>
-                      <wps:style>
-                        <a:lnRef idx="1">
-                          <a:schemeClr val="accent1"/>
-                        </a:lnRef>
-                        <a:fillRef idx="0">
-                          <a:schemeClr val="accent1"/>
-                        </a:fillRef>
-                        <a:effectRef idx="0">
-                          <a:schemeClr val="accent1"/>
-                        </a:effectRef>
-                        <a:fontRef idx="minor">
-                          <a:schemeClr val="tx1"/>
-                        </a:fontRef>
-                      </wps:style>
-                      <wps:bodyPr/>
-                    </wps:wsp>
-                  </a:graphicData>
-                </a:graphic>
-              </wp:anchor>
-            </w:drawing>
-          </mc:Choice>
-          <mc:Fallback>
-            <w:pict>
-              <v:shape w14:anchorId="3D052C1A" id="Curved Connector 23" o:spid="_x0000_s1026" type="#_x0000_t38" style="position:absolute;margin-left:301.05pt;margin-top:45.2pt;width:18pt;height:63pt;z-index:251678720;visibility:visible;mso-wrap-style:square;mso-wrap-distance-left:9pt;mso-wrap-distance-top:0;mso-wrap-distance-right:9pt;mso-wrap-distance-bottom:0;mso-position-horizontal:absolute;mso-position-horizontal-relative:text;mso-position-vertical:absolute;mso-position-vertical-relative:text" o:gfxdata="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" adj="10800" strokecolor="#5b9bd5 [3204]" strokeweight=".5pt">
-                <v:stroke endarrow="block" joinstyle="miter"/>
-              </v:shape>
-            </w:pict>
-          </mc:Fallback>
-        </mc:AlternateContent>
-      </w:r>
-      <w:r>
-        <w:rPr>
-          <w:rFonts w:ascii="Times New Roman" w:eastAsia="Times New Roman" w:hAnsi="Times New Roman" w:cs="Times New Roman"/>
-          <w:noProof/>
-        </w:rPr>
-        <mc:AlternateContent>
-          <mc:Choice Requires="wps">
-            <w:drawing>
-              <wp:anchor distT="0" distB="0" distL="114300" distR="114300" simplePos="0" relativeHeight="251659264" behindDoc="0" locked="0" layoutInCell="1" allowOverlap="1" wp14:anchorId="28E08ED2" wp14:editId="796FECD5">
+              <wp:anchor distT="0" distB="0" distL="114300" distR="114300" simplePos="0" relativeHeight="251659264" behindDoc="0" locked="0" layoutInCell="1" allowOverlap="1" wp14:anchorId="28E08ED2" wp14:editId="29EB88B9">
                 <wp:simplePos x="0" y="0"/>
                 <wp:positionH relativeFrom="column">
                   <wp:posOffset>393700</wp:posOffset>
@@ -1952,82 +3045,9 @@
           </mc:Choice>
           <mc:Fallback>
             <w:pict>
-              <v:rect w14:anchorId="74387724" id="Rectangle 2" o:spid="_x0000_s1026" style="position:absolute;margin-left:31pt;margin-top:.2pt;width:458.85pt;height:207.2pt;z-index:251659264;visibility:visible;mso-wrap-style:square;mso-width-percent:0;mso-height-percent:0;mso-wrap-distance-left:9pt;mso-wrap-distance-top:0;mso-wrap-distance-right:9pt;mso-wrap-distance-bottom:0;mso-position-horizontal:absolute;mso-position-horizontal-relative:text;mso-position-vertical:absolute;mso-position-vertical-relative:text;mso-width-percent:0;mso-height-percent:0;mso-width-relative:margin;mso-height-relative:margin;v-text-anchor:middle" o:gfxdata="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" fillcolor="white [3201]" strokecolor="#70ad47 [3209]" strokeweight="1pt">
+              <v:rect w14:anchorId="189853A3" id="Rectangle 2" o:spid="_x0000_s1026" style="position:absolute;margin-left:31pt;margin-top:.2pt;width:458.85pt;height:207.2pt;z-index:251659264;visibility:visible;mso-wrap-style:square;mso-width-percent:0;mso-height-percent:0;mso-wrap-distance-left:9pt;mso-wrap-distance-top:0;mso-wrap-distance-right:9pt;mso-wrap-distance-bottom:0;mso-position-horizontal:absolute;mso-position-horizontal-relative:text;mso-position-vertical:absolute;mso-position-vertical-relative:text;mso-width-percent:0;mso-height-percent:0;mso-width-relative:margin;mso-height-relative:margin;v-text-anchor:middle" o:gfxdata="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" fillcolor="white [3201]" strokecolor="#70ad47 [3209]" strokeweight="1pt">
                 <w10:wrap type="through"/>
               </v:rect>
-            </w:pict>
-          </mc:Fallback>
-        </mc:AlternateContent>
-      </w:r>
-      <w:r>
-        <w:rPr>
-          <w:rFonts w:ascii="Times New Roman" w:eastAsia="Times New Roman" w:hAnsi="Times New Roman" w:cs="Times New Roman"/>
-          <w:noProof/>
-        </w:rPr>
-        <mc:AlternateContent>
-          <mc:Choice Requires="wps">
-            <w:drawing>
-              <wp:anchor distT="0" distB="0" distL="114300" distR="114300" simplePos="0" relativeHeight="251677696" behindDoc="0" locked="0" layoutInCell="1" allowOverlap="1" wp14:anchorId="39DB9832" wp14:editId="6E2AF398">
-                <wp:simplePos x="0" y="0"/>
-                <wp:positionH relativeFrom="column">
-                  <wp:posOffset>2567354</wp:posOffset>
-                </wp:positionH>
-                <wp:positionV relativeFrom="paragraph">
-                  <wp:posOffset>574040</wp:posOffset>
-                </wp:positionV>
-                <wp:extent cx="227281" cy="797560"/>
-                <wp:effectExtent l="0" t="50800" r="78105" b="40640"/>
-                <wp:wrapNone/>
-                <wp:docPr id="22" name="Curved Connector 22"/>
-                <wp:cNvGraphicFramePr/>
-                <a:graphic xmlns:a="http://schemas.openxmlformats.org/drawingml/2006/main">
-                  <a:graphicData uri="http://schemas.microsoft.com/office/word/2010/wordprocessingShape">
-                    <wps:wsp>
-                      <wps:cNvCnPr/>
-                      <wps:spPr>
-                        <a:xfrm flipV="1">
-                          <a:off x="0" y="0"/>
-                          <a:ext cx="227281" cy="797560"/>
-                        </a:xfrm>
-                        <a:prstGeom prst="curvedConnector3">
-                          <a:avLst/>
-                        </a:prstGeom>
-                        <a:ln>
-                          <a:tailEnd type="triangle"/>
-                        </a:ln>
-                      </wps:spPr>
-                      <wps:style>
-                        <a:lnRef idx="1">
-                          <a:schemeClr val="accent1"/>
-                        </a:lnRef>
-                        <a:fillRef idx="0">
-                          <a:schemeClr val="accent1"/>
-                        </a:fillRef>
-                        <a:effectRef idx="0">
-                          <a:schemeClr val="accent1"/>
-                        </a:effectRef>
-                        <a:fontRef idx="minor">
-                          <a:schemeClr val="tx1"/>
-                        </a:fontRef>
-                      </wps:style>
-                      <wps:bodyPr/>
-                    </wps:wsp>
-                  </a:graphicData>
-                </a:graphic>
-                <wp14:sizeRelH relativeFrom="margin">
-                  <wp14:pctWidth>0</wp14:pctWidth>
-                </wp14:sizeRelH>
-                <wp14:sizeRelV relativeFrom="margin">
-                  <wp14:pctHeight>0</wp14:pctHeight>
-                </wp14:sizeRelV>
-              </wp:anchor>
-            </w:drawing>
-          </mc:Choice>
-          <mc:Fallback>
-            <w:pict>
-              <v:shape w14:anchorId="74CECCFC" id="Curved Connector 22" o:spid="_x0000_s1026" type="#_x0000_t38" style="position:absolute;margin-left:202.15pt;margin-top:45.2pt;width:17.9pt;height:62.8pt;flip:y;z-index:251677696;visibility:visible;mso-wrap-style:square;mso-width-percent:0;mso-height-percent:0;mso-wrap-distance-left:9pt;mso-wrap-distance-top:0;mso-wrap-distance-right:9pt;mso-wrap-distance-bottom:0;mso-position-horizontal:absolute;mso-position-horizontal-relative:text;mso-position-vertical:absolute;mso-position-vertical-relative:text;mso-width-percent:0;mso-height-percent:0;mso-width-relative:margin;mso-height-relative:margin" o:gfxdata="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" adj="10800" strokecolor="#5b9bd5 [3204]" strokeweight=".5pt">
-                <v:stroke endarrow="block" joinstyle="miter"/>
-              </v:shape>
             </w:pict>
           </mc:Fallback>
         </mc:AlternateContent>
@@ -2582,7 +3602,13 @@
         <w:rPr>
           <w:rFonts w:eastAsia="Times New Roman"/>
         </w:rPr>
-        <w:t xml:space="preserve"> documentation section for more detailed explanation. </w:t>
+        <w:t xml:space="preserve"> documentation </w:t>
+      </w:r>
+      <w:r>
+        <w:rPr>
+          <w:rFonts w:eastAsia="Times New Roman"/>
+        </w:rPr>
+        <w:t xml:space="preserve">section for more detailed explanation. </w:t>
       </w:r>
       <w:r>
         <w:rPr>
@@ -2600,7 +3626,13 @@
         <w:rPr>
           <w:rFonts w:eastAsia="Times New Roman"/>
         </w:rPr>
-        <w:t xml:space="preserve">payload, it dissects packets and perform regex matching based on specified configuration values </w:t>
+        <w:t xml:space="preserve">payload, it </w:t>
+      </w:r>
+      <w:r>
+        <w:rPr>
+          <w:rFonts w:eastAsia="Times New Roman"/>
+        </w:rPr>
+        <w:t xml:space="preserve">dissects packets and perform regex matching based on specified configuration values </w:t>
       </w:r>
     </w:p>
     <w:p>
@@ -2662,28 +3694,87 @@
         <w:rPr>
           <w:rFonts w:eastAsia="Times New Roman"/>
         </w:rPr>
-        <w:t xml:space="preserve">This section serves as brief introduction to PPP, please refer to specific documentation section for more detailed explanation. </w:t>
-      </w:r>
-      <w:r>
-        <w:rPr>
-          <w:rFonts w:eastAsia="Times New Roman"/>
-        </w:rPr>
-        <w:t xml:space="preserve">PHS is the last pipeline processing in packet life. For interested packets, it performs packet service operation if needed such as packet injection </w:t>
+        <w:t xml:space="preserve">This section serves as brief introduction to </w:t>
+      </w:r>
+      <w:r>
+        <w:rPr>
+          <w:rFonts w:eastAsia="Times New Roman"/>
+        </w:rPr>
+        <w:t>PHS</w:t>
+      </w:r>
+      <w:r>
+        <w:rPr>
+          <w:rFonts w:eastAsia="Times New Roman"/>
+        </w:rPr>
+        <w:t xml:space="preserve">, please refer to specific documentation section for more detailed explanation. </w:t>
+      </w:r>
+      <w:r>
+        <w:rPr>
+          <w:rFonts w:eastAsia="Times New Roman"/>
+        </w:rPr>
+        <w:t>PHS is the last pipe</w:t>
+      </w:r>
+      <w:r>
+        <w:rPr>
+          <w:rFonts w:eastAsia="Times New Roman"/>
+        </w:rPr>
+        <w:t xml:space="preserve">line processing in packet life. </w:t>
+      </w:r>
+      <w:r>
+        <w:rPr>
+          <w:rFonts w:eastAsia="Times New Roman"/>
+        </w:rPr>
+        <w:t>For interested packets, it performs packet service operati</w:t>
+      </w:r>
+      <w:r>
+        <w:rPr>
+          <w:rFonts w:eastAsia="Times New Roman"/>
+        </w:rPr>
+        <w:t xml:space="preserve">on if needed such as packet </w:t>
+      </w:r>
+      <w:r>
+        <w:rPr>
+          <w:rFonts w:eastAsia="Times New Roman"/>
+        </w:rPr>
+        <w:t xml:space="preserve">injection </w:t>
+      </w:r>
+      <w:r>
+        <w:rPr>
+          <w:rFonts w:eastAsia="Times New Roman"/>
+        </w:rPr>
+        <w:t xml:space="preserve">in the case of transparent caching, packet </w:t>
+      </w:r>
+      <w:r>
+        <w:rPr>
+          <w:rFonts w:eastAsia="Times New Roman"/>
+        </w:rPr>
+        <w:t xml:space="preserve">forwarding in the case of HTTPS </w:t>
+      </w:r>
+      <w:r>
+        <w:rPr>
+          <w:rFonts w:eastAsia="Times New Roman"/>
+        </w:rPr>
+        <w:t xml:space="preserve">packet, </w:t>
+      </w:r>
+      <w:proofErr w:type="spellStart"/>
+      <w:r>
+        <w:rPr>
+          <w:rFonts w:eastAsia="Times New Roman"/>
+        </w:rPr>
+        <w:t>etc</w:t>
+      </w:r>
+      <w:proofErr w:type="spellEnd"/>
+      <w:r>
+        <w:rPr>
+          <w:rFonts w:eastAsia="Times New Roman"/>
+        </w:rPr>
+        <w:t xml:space="preserve"> in daisy chain manner.</w:t>
       </w:r>
     </w:p>
     <w:p>
       <w:pPr>
         <w:pStyle w:val="ListParagraph"/>
-        <w:rPr>
-          <w:rFonts w:eastAsia="Times New Roman"/>
-        </w:rPr>
-      </w:pPr>
-      <w:r>
-        <w:rPr>
-          <w:rFonts w:eastAsia="Times New Roman"/>
-        </w:rPr>
-        <w:t>in the case of transparent caching, packet forwarding in the case of HTTPS packet, etc in daisy chain manner.</w:t>
-      </w:r>
+      </w:pPr>
     </w:p>
     <w:p>
       <w:pPr>
@@ -2692,22 +3783,12 @@
     </w:p>
     <w:p>
       <w:pPr>
-        <w:pStyle w:val="ListParagraph"/>
-      </w:pPr>
-    </w:p>
-    <w:p>
-      <w:pPr>
-        <w:pStyle w:val="ListParagraph"/>
-        <w:numPr>
-          <w:ilvl w:val="0"/>
-          <w:numId w:val="2"/>
-        </w:numPr>
-        <w:spacing w:before="100" w:beforeAutospacing="1" w:after="100" w:afterAutospacing="1"/>
-        <w:ind w:left="360"/>
-        <w:rPr>
-          <w:rFonts w:eastAsia="Times New Roman"/>
-        </w:rPr>
-      </w:pPr>
+        <w:pStyle w:val="Heading2"/>
+        <w:rPr>
+          <w:rFonts w:eastAsia="Times New Roman"/>
+        </w:rPr>
+      </w:pPr>
+      <w:bookmarkStart w:id="7" w:name="_Toc458611618"/>
       <w:r>
         <w:rPr>
           <w:rFonts w:eastAsia="Times New Roman"/>
@@ -2726,6 +3807,7 @@
         </w:rPr>
         <w:t>:</w:t>
       </w:r>
+      <w:bookmarkEnd w:id="7"/>
     </w:p>
     <w:p>
       <w:pPr>
@@ -2751,7 +3833,7 @@
         <mc:AlternateContent>
           <mc:Choice Requires="wps">
             <w:drawing>
-              <wp:anchor distT="0" distB="0" distL="114300" distR="114300" simplePos="0" relativeHeight="251684864" behindDoc="0" locked="0" layoutInCell="1" allowOverlap="1" wp14:anchorId="63C98D7E" wp14:editId="39CFCADF">
+              <wp:anchor distT="0" distB="0" distL="114300" distR="114300" simplePos="0" relativeHeight="251684864" behindDoc="0" locked="0" layoutInCell="1" allowOverlap="1" wp14:anchorId="63C98D7E" wp14:editId="3A2B10C8">
                 <wp:simplePos x="0" y="0"/>
                 <wp:positionH relativeFrom="column">
                   <wp:posOffset>52705</wp:posOffset>
@@ -2822,7 +3904,15 @@
                           </w:p>
                           <w:p>
                             <w:r>
-                              <w:t xml:space="preserve">    "component": "ipps", "guid":"392846198346912"</w:t>
+                              <w:t xml:space="preserve">    "component": "</w:t>
+                            </w:r>
+                            <w:proofErr w:type="spellStart"/>
+                            <w:r>
+                              <w:t>ipps</w:t>
+                            </w:r>
+                            <w:proofErr w:type="spellEnd"/>
+                            <w:r>
+                              <w:t>", "guid":"392846198346912"</w:t>
                             </w:r>
                           </w:p>
                           <w:p>
@@ -2837,7 +3927,39 @@
                           </w:p>
                           <w:p>
                             <w:r>
-                              <w:t>&lt;-- OK {"sts":"success", "message":"success"}, {"sts": "error", "message":"resource unavailable"}</w:t>
+                              <w:t>&lt;-- OK {"</w:t>
+                            </w:r>
+                            <w:proofErr w:type="spellStart"/>
+                            <w:r>
+                              <w:t>sts</w:t>
+                            </w:r>
+                            <w:proofErr w:type="spellEnd"/>
+                            <w:r>
+                              <w:t>":"success", "</w:t>
+                            </w:r>
+                            <w:proofErr w:type="spellStart"/>
+                            <w:r>
+                              <w:t>message":"success</w:t>
+                            </w:r>
+                            <w:proofErr w:type="spellEnd"/>
+                            <w:r>
+                              <w:t>"}, {"</w:t>
+                            </w:r>
+                            <w:proofErr w:type="spellStart"/>
+                            <w:r>
+                              <w:t>sts</w:t>
+                            </w:r>
+                            <w:proofErr w:type="spellEnd"/>
+                            <w:r>
+                              <w:t>": "error", "</w:t>
+                            </w:r>
+                            <w:proofErr w:type="spellStart"/>
+                            <w:r>
+                              <w:t>message":"resource</w:t>
+                            </w:r>
+                            <w:proofErr w:type="spellEnd"/>
+                            <w:r>
+                              <w:t xml:space="preserve"> unavailable"}</w:t>
                             </w:r>
                           </w:p>
                           <w:p/>
@@ -2858,7 +3980,31 @@
                           </w:p>
                           <w:p>
                             <w:r>
-                              <w:t xml:space="preserve">    "component": "ipps", "guid":"392846198346912", "config":"{    }"</w:t>
+                              <w:t xml:space="preserve">    "component": "</w:t>
+                            </w:r>
+                            <w:proofErr w:type="spellStart"/>
+                            <w:r>
+                              <w:t>ipps</w:t>
+                            </w:r>
+                            <w:proofErr w:type="spellEnd"/>
+                            <w:r>
+                              <w:t>", "guid":"392846198346912", "</w:t>
+                            </w:r>
+                            <w:proofErr w:type="spellStart"/>
+                            <w:r>
+                              <w:t>config</w:t>
+                            </w:r>
+                            <w:proofErr w:type="spellEnd"/>
+                            <w:r>
+                              <w:t>":</w:t>
+                            </w:r>
+                            <w:proofErr w:type="gramStart"/>
+                            <w:r>
+                              <w:t xml:space="preserve">"{  </w:t>
+                            </w:r>
+                            <w:proofErr w:type="gramEnd"/>
+                            <w:r>
+                              <w:t xml:space="preserve">  }"</w:t>
                             </w:r>
                           </w:p>
                           <w:p>
@@ -2868,7 +4014,23 @@
                           </w:p>
                           <w:p>
                             <w:r>
-                              <w:t xml:space="preserve">   "config":"{    }"</w:t>
+                              <w:t xml:space="preserve">   "</w:t>
+                            </w:r>
+                            <w:proofErr w:type="spellStart"/>
+                            <w:r>
+                              <w:t>config</w:t>
+                            </w:r>
+                            <w:proofErr w:type="spellEnd"/>
+                            <w:r>
+                              <w:t>":</w:t>
+                            </w:r>
+                            <w:proofErr w:type="gramStart"/>
+                            <w:r>
+                              <w:t xml:space="preserve">"{  </w:t>
+                            </w:r>
+                            <w:proofErr w:type="gramEnd"/>
+                            <w:r>
+                              <w:t xml:space="preserve">  }"</w:t>
                             </w:r>
                           </w:p>
                           <w:p>
@@ -2878,7 +4040,39 @@
                           </w:p>
                           <w:p>
                             <w:r>
-                              <w:t>&lt;-- OK {"sts":"success", "message":"success"}, {"sts": "error", "message":"resource unavailable"}</w:t>
+                              <w:t>&lt;-- OK {"</w:t>
+                            </w:r>
+                            <w:proofErr w:type="spellStart"/>
+                            <w:r>
+                              <w:t>sts</w:t>
+                            </w:r>
+                            <w:proofErr w:type="spellEnd"/>
+                            <w:r>
+                              <w:t>":"success", "</w:t>
+                            </w:r>
+                            <w:proofErr w:type="spellStart"/>
+                            <w:r>
+                              <w:t>message":"success</w:t>
+                            </w:r>
+                            <w:proofErr w:type="spellEnd"/>
+                            <w:r>
+                              <w:t>"}, {"</w:t>
+                            </w:r>
+                            <w:proofErr w:type="spellStart"/>
+                            <w:r>
+                              <w:t>sts</w:t>
+                            </w:r>
+                            <w:proofErr w:type="spellEnd"/>
+                            <w:r>
+                              <w:t>": "error", "</w:t>
+                            </w:r>
+                            <w:proofErr w:type="spellStart"/>
+                            <w:r>
+                              <w:t>message":"resource</w:t>
+                            </w:r>
+                            <w:proofErr w:type="spellEnd"/>
+                            <w:r>
+                              <w:t xml:space="preserve"> unavailable"}</w:t>
                             </w:r>
                           </w:p>
                           <w:p/>
@@ -2905,7 +4099,15 @@
                           </w:p>
                           <w:p>
                             <w:r>
-                              <w:t xml:space="preserve">    "component": "ms", "guid":"56e56546646454"</w:t>
+                              <w:t xml:space="preserve">    "component": "</w:t>
+                            </w:r>
+                            <w:proofErr w:type="spellStart"/>
+                            <w:r>
+                              <w:t>ms</w:t>
+                            </w:r>
+                            <w:proofErr w:type="spellEnd"/>
+                            <w:r>
+                              <w:t>", "guid":"56e56546646454"</w:t>
                             </w:r>
                           </w:p>
                           <w:p>
@@ -2920,7 +4122,39 @@
                           </w:p>
                           <w:p>
                             <w:r>
-                              <w:t>&lt;-- OK {"sts":"success"}, {"sts": "error", "message":"resource unaivaiable"}</w:t>
+                              <w:t>&lt;-- OK {"</w:t>
+                            </w:r>
+                            <w:proofErr w:type="spellStart"/>
+                            <w:r>
+                              <w:t>sts</w:t>
+                            </w:r>
+                            <w:proofErr w:type="spellEnd"/>
+                            <w:r>
+                              <w:t>":"success"}, {"</w:t>
+                            </w:r>
+                            <w:proofErr w:type="spellStart"/>
+                            <w:r>
+                              <w:t>sts</w:t>
+                            </w:r>
+                            <w:proofErr w:type="spellEnd"/>
+                            <w:r>
+                              <w:t>": "error", "</w:t>
+                            </w:r>
+                            <w:proofErr w:type="spellStart"/>
+                            <w:r>
+                              <w:t>message":"resource</w:t>
+                            </w:r>
+                            <w:proofErr w:type="spellEnd"/>
+                            <w:r>
+                              <w:t xml:space="preserve"> </w:t>
+                            </w:r>
+                            <w:proofErr w:type="spellStart"/>
+                            <w:r>
+                              <w:t>unaivaiable</w:t>
+                            </w:r>
+                            <w:proofErr w:type="spellEnd"/>
+                            <w:r>
+                              <w:t>"}</w:t>
                             </w:r>
                           </w:p>
                           <w:p/>
@@ -2976,7 +4210,15 @@
                     </w:p>
                     <w:p>
                       <w:r>
-                        <w:t xml:space="preserve">    "component": "ipps", "guid":"392846198346912"</w:t>
+                        <w:t xml:space="preserve">    "component": "</w:t>
+                      </w:r>
+                      <w:proofErr w:type="spellStart"/>
+                      <w:r>
+                        <w:t>ipps</w:t>
+                      </w:r>
+                      <w:proofErr w:type="spellEnd"/>
+                      <w:r>
+                        <w:t>", "guid":"392846198346912"</w:t>
                       </w:r>
                     </w:p>
                     <w:p>
@@ -2991,7 +4233,39 @@
                     </w:p>
                     <w:p>
                       <w:r>
-                        <w:t>&lt;-- OK {"sts":"success", "message":"success"}, {"sts": "error", "message":"resource unavailable"}</w:t>
+                        <w:t>&lt;-- OK {"</w:t>
+                      </w:r>
+                      <w:proofErr w:type="spellStart"/>
+                      <w:r>
+                        <w:t>sts</w:t>
+                      </w:r>
+                      <w:proofErr w:type="spellEnd"/>
+                      <w:r>
+                        <w:t>":"success", "</w:t>
+                      </w:r>
+                      <w:proofErr w:type="spellStart"/>
+                      <w:r>
+                        <w:t>message":"success</w:t>
+                      </w:r>
+                      <w:proofErr w:type="spellEnd"/>
+                      <w:r>
+                        <w:t>"}, {"</w:t>
+                      </w:r>
+                      <w:proofErr w:type="spellStart"/>
+                      <w:r>
+                        <w:t>sts</w:t>
+                      </w:r>
+                      <w:proofErr w:type="spellEnd"/>
+                      <w:r>
+                        <w:t>": "error", "</w:t>
+                      </w:r>
+                      <w:proofErr w:type="spellStart"/>
+                      <w:r>
+                        <w:t>message":"resource</w:t>
+                      </w:r>
+                      <w:proofErr w:type="spellEnd"/>
+                      <w:r>
+                        <w:t xml:space="preserve"> unavailable"}</w:t>
                       </w:r>
                     </w:p>
                     <w:p/>
@@ -3012,7 +4286,31 @@
                     </w:p>
                     <w:p>
                       <w:r>
-                        <w:t xml:space="preserve">    "component": "ipps", "guid":"392846198346912", "config":"{    }"</w:t>
+                        <w:t xml:space="preserve">    "component": "</w:t>
+                      </w:r>
+                      <w:proofErr w:type="spellStart"/>
+                      <w:r>
+                        <w:t>ipps</w:t>
+                      </w:r>
+                      <w:proofErr w:type="spellEnd"/>
+                      <w:r>
+                        <w:t>", "guid":"392846198346912", "</w:t>
+                      </w:r>
+                      <w:proofErr w:type="spellStart"/>
+                      <w:r>
+                        <w:t>config</w:t>
+                      </w:r>
+                      <w:proofErr w:type="spellEnd"/>
+                      <w:r>
+                        <w:t>":</w:t>
+                      </w:r>
+                      <w:proofErr w:type="gramStart"/>
+                      <w:r>
+                        <w:t xml:space="preserve">"{  </w:t>
+                      </w:r>
+                      <w:proofErr w:type="gramEnd"/>
+                      <w:r>
+                        <w:t xml:space="preserve">  }"</w:t>
                       </w:r>
                     </w:p>
                     <w:p>
@@ -3022,7 +4320,23 @@
                     </w:p>
                     <w:p>
                       <w:r>
-                        <w:t xml:space="preserve">   "config":"{    }"</w:t>
+                        <w:t xml:space="preserve">   "</w:t>
+                      </w:r>
+                      <w:proofErr w:type="spellStart"/>
+                      <w:r>
+                        <w:t>config</w:t>
+                      </w:r>
+                      <w:proofErr w:type="spellEnd"/>
+                      <w:r>
+                        <w:t>":</w:t>
+                      </w:r>
+                      <w:proofErr w:type="gramStart"/>
+                      <w:r>
+                        <w:t xml:space="preserve">"{  </w:t>
+                      </w:r>
+                      <w:proofErr w:type="gramEnd"/>
+                      <w:r>
+                        <w:t xml:space="preserve">  }"</w:t>
                       </w:r>
                     </w:p>
                     <w:p>
@@ -3032,7 +4346,39 @@
                     </w:p>
                     <w:p>
                       <w:r>
-                        <w:t>&lt;-- OK {"sts":"success", "message":"success"}, {"sts": "error", "message":"resource unavailable"}</w:t>
+                        <w:t>&lt;-- OK {"</w:t>
+                      </w:r>
+                      <w:proofErr w:type="spellStart"/>
+                      <w:r>
+                        <w:t>sts</w:t>
+                      </w:r>
+                      <w:proofErr w:type="spellEnd"/>
+                      <w:r>
+                        <w:t>":"success", "</w:t>
+                      </w:r>
+                      <w:proofErr w:type="spellStart"/>
+                      <w:r>
+                        <w:t>message":"success</w:t>
+                      </w:r>
+                      <w:proofErr w:type="spellEnd"/>
+                      <w:r>
+                        <w:t>"}, {"</w:t>
+                      </w:r>
+                      <w:proofErr w:type="spellStart"/>
+                      <w:r>
+                        <w:t>sts</w:t>
+                      </w:r>
+                      <w:proofErr w:type="spellEnd"/>
+                      <w:r>
+                        <w:t>": "error", "</w:t>
+                      </w:r>
+                      <w:proofErr w:type="spellStart"/>
+                      <w:r>
+                        <w:t>message":"resource</w:t>
+                      </w:r>
+                      <w:proofErr w:type="spellEnd"/>
+                      <w:r>
+                        <w:t xml:space="preserve"> unavailable"}</w:t>
                       </w:r>
                     </w:p>
                     <w:p/>
@@ -3059,7 +4405,15 @@
                     </w:p>
                     <w:p>
                       <w:r>
-                        <w:t xml:space="preserve">    "component": "ms", "guid":"56e56546646454"</w:t>
+                        <w:t xml:space="preserve">    "component": "</w:t>
+                      </w:r>
+                      <w:proofErr w:type="spellStart"/>
+                      <w:r>
+                        <w:t>ms</w:t>
+                      </w:r>
+                      <w:proofErr w:type="spellEnd"/>
+                      <w:r>
+                        <w:t>", "guid":"56e56546646454"</w:t>
                       </w:r>
                     </w:p>
                     <w:p>
@@ -3074,7 +4428,39 @@
                     </w:p>
                     <w:p>
                       <w:r>
-                        <w:t>&lt;-- OK {"sts":"success"}, {"sts": "error", "message":"resource unaivaiable"}</w:t>
+                        <w:t>&lt;-- OK {"</w:t>
+                      </w:r>
+                      <w:proofErr w:type="spellStart"/>
+                      <w:r>
+                        <w:t>sts</w:t>
+                      </w:r>
+                      <w:proofErr w:type="spellEnd"/>
+                      <w:r>
+                        <w:t>":"success"}, {"</w:t>
+                      </w:r>
+                      <w:proofErr w:type="spellStart"/>
+                      <w:r>
+                        <w:t>sts</w:t>
+                      </w:r>
+                      <w:proofErr w:type="spellEnd"/>
+                      <w:r>
+                        <w:t>": "error", "</w:t>
+                      </w:r>
+                      <w:proofErr w:type="spellStart"/>
+                      <w:r>
+                        <w:t>message":"resource</w:t>
+                      </w:r>
+                      <w:proofErr w:type="spellEnd"/>
+                      <w:r>
+                        <w:t xml:space="preserve"> </w:t>
+                      </w:r>
+                      <w:proofErr w:type="spellStart"/>
+                      <w:r>
+                        <w:t>unaivaiable</w:t>
+                      </w:r>
+                      <w:proofErr w:type="spellEnd"/>
+                      <w:r>
+                        <w:t>"}</w:t>
                       </w:r>
                     </w:p>
                     <w:p/>
@@ -3414,6 +4800,118 @@
     </w:lvl>
   </w:abstractNum>
   <w:abstractNum w:abstractNumId="3">
+    <w:nsid w:val="47F00DC0"/>
+    <w:multiLevelType w:val="hybridMultilevel"/>
+    <w:tmpl w:val="98A8F200"/>
+    <w:lvl w:ilvl="0" w:tplc="6DF4C336">
+      <w:numFmt w:val="bullet"/>
+      <w:lvlText w:val="-"/>
+      <w:lvlJc w:val="left"/>
+      <w:pPr>
+        <w:ind w:left="720" w:hanging="360"/>
+      </w:pPr>
+      <w:rPr>
+        <w:rFonts w:ascii="Times New Roman" w:eastAsiaTheme="minorHAnsi" w:hAnsi="Times New Roman" w:cs="Times New Roman" w:hint="default"/>
+      </w:rPr>
+    </w:lvl>
+    <w:lvl w:ilvl="1" w:tplc="04090003" w:tentative="1">
+      <w:start w:val="1"/>
+      <w:numFmt w:val="bullet"/>
+      <w:lvlText w:val="o"/>
+      <w:lvlJc w:val="left"/>
+      <w:pPr>
+        <w:ind w:left="1440" w:hanging="360"/>
+      </w:pPr>
+      <w:rPr>
+        <w:rFonts w:ascii="Courier New" w:hAnsi="Courier New" w:cs="Courier New" w:hint="default"/>
+      </w:rPr>
+    </w:lvl>
+    <w:lvl w:ilvl="2" w:tplc="04090005" w:tentative="1">
+      <w:start w:val="1"/>
+      <w:numFmt w:val="bullet"/>
+      <w:lvlText w:val=""/>
+      <w:lvlJc w:val="left"/>
+      <w:pPr>
+        <w:ind w:left="2160" w:hanging="360"/>
+      </w:pPr>
+      <w:rPr>
+        <w:rFonts w:ascii="Wingdings" w:hAnsi="Wingdings" w:hint="default"/>
+      </w:rPr>
+    </w:lvl>
+    <w:lvl w:ilvl="3" w:tplc="04090001" w:tentative="1">
+      <w:start w:val="1"/>
+      <w:numFmt w:val="bullet"/>
+      <w:lvlText w:val=""/>
+      <w:lvlJc w:val="left"/>
+      <w:pPr>
+        <w:ind w:left="2880" w:hanging="360"/>
+      </w:pPr>
+      <w:rPr>
+        <w:rFonts w:ascii="Symbol" w:hAnsi="Symbol" w:hint="default"/>
+      </w:rPr>
+    </w:lvl>
+    <w:lvl w:ilvl="4" w:tplc="04090003" w:tentative="1">
+      <w:start w:val="1"/>
+      <w:numFmt w:val="bullet"/>
+      <w:lvlText w:val="o"/>
+      <w:lvlJc w:val="left"/>
+      <w:pPr>
+        <w:ind w:left="3600" w:hanging="360"/>
+      </w:pPr>
+      <w:rPr>
+        <w:rFonts w:ascii="Courier New" w:hAnsi="Courier New" w:cs="Courier New" w:hint="default"/>
+      </w:rPr>
+    </w:lvl>
+    <w:lvl w:ilvl="5" w:tplc="04090005" w:tentative="1">
+      <w:start w:val="1"/>
+      <w:numFmt w:val="bullet"/>
+      <w:lvlText w:val=""/>
+      <w:lvlJc w:val="left"/>
+      <w:pPr>
+        <w:ind w:left="4320" w:hanging="360"/>
+      </w:pPr>
+      <w:rPr>
+        <w:rFonts w:ascii="Wingdings" w:hAnsi="Wingdings" w:hint="default"/>
+      </w:rPr>
+    </w:lvl>
+    <w:lvl w:ilvl="6" w:tplc="04090001" w:tentative="1">
+      <w:start w:val="1"/>
+      <w:numFmt w:val="bullet"/>
+      <w:lvlText w:val=""/>
+      <w:lvlJc w:val="left"/>
+      <w:pPr>
+        <w:ind w:left="5040" w:hanging="360"/>
+      </w:pPr>
+      <w:rPr>
+        <w:rFonts w:ascii="Symbol" w:hAnsi="Symbol" w:hint="default"/>
+      </w:rPr>
+    </w:lvl>
+    <w:lvl w:ilvl="7" w:tplc="04090003" w:tentative="1">
+      <w:start w:val="1"/>
+      <w:numFmt w:val="bullet"/>
+      <w:lvlText w:val="o"/>
+      <w:lvlJc w:val="left"/>
+      <w:pPr>
+        <w:ind w:left="5760" w:hanging="360"/>
+      </w:pPr>
+      <w:rPr>
+        <w:rFonts w:ascii="Courier New" w:hAnsi="Courier New" w:cs="Courier New" w:hint="default"/>
+      </w:rPr>
+    </w:lvl>
+    <w:lvl w:ilvl="8" w:tplc="04090005" w:tentative="1">
+      <w:start w:val="1"/>
+      <w:numFmt w:val="bullet"/>
+      <w:lvlText w:val=""/>
+      <w:lvlJc w:val="left"/>
+      <w:pPr>
+        <w:ind w:left="6480" w:hanging="360"/>
+      </w:pPr>
+      <w:rPr>
+        <w:rFonts w:ascii="Wingdings" w:hAnsi="Wingdings" w:hint="default"/>
+      </w:rPr>
+    </w:lvl>
+  </w:abstractNum>
+  <w:abstractNum w:abstractNumId="4">
     <w:nsid w:val="4A171A0A"/>
     <w:multiLevelType w:val="hybridMultilevel"/>
     <w:tmpl w:val="F8CE8828"/>
@@ -3502,7 +5000,7 @@
       </w:pPr>
     </w:lvl>
   </w:abstractNum>
-  <w:abstractNum w:abstractNumId="4">
+  <w:abstractNum w:abstractNumId="5">
     <w:nsid w:val="61B77A4B"/>
     <w:multiLevelType w:val="hybridMultilevel"/>
     <w:tmpl w:val="BE9AD4BA"/>
@@ -3614,7 +5112,7 @@
       </w:rPr>
     </w:lvl>
   </w:abstractNum>
-  <w:abstractNum w:abstractNumId="5">
+  <w:abstractNum w:abstractNumId="6">
     <w:nsid w:val="624D02B2"/>
     <w:multiLevelType w:val="hybridMultilevel"/>
     <w:tmpl w:val="3CD40E5E"/>
@@ -3726,7 +5224,7 @@
       </w:rPr>
     </w:lvl>
   </w:abstractNum>
-  <w:abstractNum w:abstractNumId="6">
+  <w:abstractNum w:abstractNumId="7">
     <w:nsid w:val="75952E6F"/>
     <w:multiLevelType w:val="hybridMultilevel"/>
     <w:tmpl w:val="0BE47076"/>
@@ -3845,19 +5343,22 @@
     <w:abstractNumId w:val="2"/>
   </w:num>
   <w:num w:numId="3">
-    <w:abstractNumId w:val="3"/>
+    <w:abstractNumId w:val="4"/>
   </w:num>
   <w:num w:numId="4">
-    <w:abstractNumId w:val="5"/>
+    <w:abstractNumId w:val="6"/>
   </w:num>
   <w:num w:numId="5">
-    <w:abstractNumId w:val="6"/>
+    <w:abstractNumId w:val="7"/>
   </w:num>
   <w:num w:numId="6">
-    <w:abstractNumId w:val="4"/>
+    <w:abstractNumId w:val="5"/>
   </w:num>
   <w:num w:numId="7">
     <w:abstractNumId w:val="1"/>
+  </w:num>
+  <w:num w:numId="8">
+    <w:abstractNumId w:val="3"/>
   </w:num>
 </w:numbering>
 </file>
@@ -4262,6 +5763,49 @@
     <w:name w:val="Normal"/>
     <w:qFormat/>
   </w:style>
+  <w:style w:type="paragraph" w:styleId="Heading1">
+    <w:name w:val="heading 1"/>
+    <w:basedOn w:val="Normal"/>
+    <w:next w:val="Normal"/>
+    <w:link w:val="Heading1Char"/>
+    <w:uiPriority w:val="9"/>
+    <w:qFormat/>
+    <w:rsid w:val="002016E7"/>
+    <w:pPr>
+      <w:keepNext/>
+      <w:keepLines/>
+      <w:spacing w:before="240"/>
+      <w:outlineLvl w:val="0"/>
+    </w:pPr>
+    <w:rPr>
+      <w:rFonts w:asciiTheme="majorHAnsi" w:eastAsiaTheme="majorEastAsia" w:hAnsiTheme="majorHAnsi" w:cstheme="majorBidi"/>
+      <w:color w:val="2E74B5" w:themeColor="accent1" w:themeShade="BF"/>
+      <w:sz w:val="32"/>
+      <w:szCs w:val="32"/>
+    </w:rPr>
+  </w:style>
+  <w:style w:type="paragraph" w:styleId="Heading2">
+    <w:name w:val="heading 2"/>
+    <w:basedOn w:val="Normal"/>
+    <w:next w:val="Normal"/>
+    <w:link w:val="Heading2Char"/>
+    <w:uiPriority w:val="9"/>
+    <w:unhideWhenUsed/>
+    <w:qFormat/>
+    <w:rsid w:val="002016E7"/>
+    <w:pPr>
+      <w:keepNext/>
+      <w:keepLines/>
+      <w:spacing w:before="40"/>
+      <w:outlineLvl w:val="1"/>
+    </w:pPr>
+    <w:rPr>
+      <w:rFonts w:asciiTheme="majorHAnsi" w:eastAsiaTheme="majorEastAsia" w:hAnsiTheme="majorHAnsi" w:cstheme="majorBidi"/>
+      <w:color w:val="2E74B5" w:themeColor="accent1" w:themeShade="BF"/>
+      <w:sz w:val="26"/>
+      <w:szCs w:val="26"/>
+    </w:rPr>
+  </w:style>
   <w:style w:type="character" w:default="1" w:styleId="DefaultParagraphFont">
     <w:name w:val="Default Paragraph Font"/>
     <w:uiPriority w:val="1"/>
@@ -4325,6 +5869,178 @@
         <w:right w:w="108" w:type="dxa"/>
       </w:tblCellMar>
     </w:tblPr>
+  </w:style>
+  <w:style w:type="paragraph" w:styleId="TOC1">
+    <w:name w:val="toc 1"/>
+    <w:basedOn w:val="Normal"/>
+    <w:next w:val="Normal"/>
+    <w:autoRedefine/>
+    <w:uiPriority w:val="39"/>
+    <w:unhideWhenUsed/>
+    <w:rsid w:val="00004A62"/>
+    <w:pPr>
+      <w:spacing w:before="120"/>
+    </w:pPr>
+    <w:rPr>
+      <w:b/>
+      <w:bCs/>
+    </w:rPr>
+  </w:style>
+  <w:style w:type="paragraph" w:styleId="TOC2">
+    <w:name w:val="toc 2"/>
+    <w:basedOn w:val="Normal"/>
+    <w:next w:val="Normal"/>
+    <w:autoRedefine/>
+    <w:uiPriority w:val="39"/>
+    <w:unhideWhenUsed/>
+    <w:rsid w:val="00004A62"/>
+    <w:pPr>
+      <w:ind w:left="240"/>
+    </w:pPr>
+    <w:rPr>
+      <w:b/>
+      <w:bCs/>
+      <w:sz w:val="22"/>
+      <w:szCs w:val="22"/>
+    </w:rPr>
+  </w:style>
+  <w:style w:type="paragraph" w:styleId="TOC3">
+    <w:name w:val="toc 3"/>
+    <w:basedOn w:val="Normal"/>
+    <w:next w:val="Normal"/>
+    <w:autoRedefine/>
+    <w:uiPriority w:val="39"/>
+    <w:unhideWhenUsed/>
+    <w:rsid w:val="00004A62"/>
+    <w:pPr>
+      <w:ind w:left="480"/>
+    </w:pPr>
+    <w:rPr>
+      <w:sz w:val="22"/>
+      <w:szCs w:val="22"/>
+    </w:rPr>
+  </w:style>
+  <w:style w:type="paragraph" w:styleId="TOC4">
+    <w:name w:val="toc 4"/>
+    <w:basedOn w:val="Normal"/>
+    <w:next w:val="Normal"/>
+    <w:autoRedefine/>
+    <w:uiPriority w:val="39"/>
+    <w:unhideWhenUsed/>
+    <w:rsid w:val="00004A62"/>
+    <w:pPr>
+      <w:ind w:left="720"/>
+    </w:pPr>
+    <w:rPr>
+      <w:sz w:val="20"/>
+      <w:szCs w:val="20"/>
+    </w:rPr>
+  </w:style>
+  <w:style w:type="paragraph" w:styleId="TOC5">
+    <w:name w:val="toc 5"/>
+    <w:basedOn w:val="Normal"/>
+    <w:next w:val="Normal"/>
+    <w:autoRedefine/>
+    <w:uiPriority w:val="39"/>
+    <w:unhideWhenUsed/>
+    <w:rsid w:val="00004A62"/>
+    <w:pPr>
+      <w:ind w:left="960"/>
+    </w:pPr>
+    <w:rPr>
+      <w:sz w:val="20"/>
+      <w:szCs w:val="20"/>
+    </w:rPr>
+  </w:style>
+  <w:style w:type="paragraph" w:styleId="TOC6">
+    <w:name w:val="toc 6"/>
+    <w:basedOn w:val="Normal"/>
+    <w:next w:val="Normal"/>
+    <w:autoRedefine/>
+    <w:uiPriority w:val="39"/>
+    <w:unhideWhenUsed/>
+    <w:rsid w:val="00004A62"/>
+    <w:pPr>
+      <w:ind w:left="1200"/>
+    </w:pPr>
+    <w:rPr>
+      <w:sz w:val="20"/>
+      <w:szCs w:val="20"/>
+    </w:rPr>
+  </w:style>
+  <w:style w:type="paragraph" w:styleId="TOC7">
+    <w:name w:val="toc 7"/>
+    <w:basedOn w:val="Normal"/>
+    <w:next w:val="Normal"/>
+    <w:autoRedefine/>
+    <w:uiPriority w:val="39"/>
+    <w:unhideWhenUsed/>
+    <w:rsid w:val="00004A62"/>
+    <w:pPr>
+      <w:ind w:left="1440"/>
+    </w:pPr>
+    <w:rPr>
+      <w:sz w:val="20"/>
+      <w:szCs w:val="20"/>
+    </w:rPr>
+  </w:style>
+  <w:style w:type="paragraph" w:styleId="TOC8">
+    <w:name w:val="toc 8"/>
+    <w:basedOn w:val="Normal"/>
+    <w:next w:val="Normal"/>
+    <w:autoRedefine/>
+    <w:uiPriority w:val="39"/>
+    <w:unhideWhenUsed/>
+    <w:rsid w:val="00004A62"/>
+    <w:pPr>
+      <w:ind w:left="1680"/>
+    </w:pPr>
+    <w:rPr>
+      <w:sz w:val="20"/>
+      <w:szCs w:val="20"/>
+    </w:rPr>
+  </w:style>
+  <w:style w:type="paragraph" w:styleId="TOC9">
+    <w:name w:val="toc 9"/>
+    <w:basedOn w:val="Normal"/>
+    <w:next w:val="Normal"/>
+    <w:autoRedefine/>
+    <w:uiPriority w:val="39"/>
+    <w:unhideWhenUsed/>
+    <w:rsid w:val="00004A62"/>
+    <w:pPr>
+      <w:ind w:left="1920"/>
+    </w:pPr>
+    <w:rPr>
+      <w:sz w:val="20"/>
+      <w:szCs w:val="20"/>
+    </w:rPr>
+  </w:style>
+  <w:style w:type="character" w:customStyle="1" w:styleId="Heading1Char">
+    <w:name w:val="Heading 1 Char"/>
+    <w:basedOn w:val="DefaultParagraphFont"/>
+    <w:link w:val="Heading1"/>
+    <w:uiPriority w:val="9"/>
+    <w:rsid w:val="002016E7"/>
+    <w:rPr>
+      <w:rFonts w:asciiTheme="majorHAnsi" w:eastAsiaTheme="majorEastAsia" w:hAnsiTheme="majorHAnsi" w:cstheme="majorBidi"/>
+      <w:color w:val="2E74B5" w:themeColor="accent1" w:themeShade="BF"/>
+      <w:sz w:val="32"/>
+      <w:szCs w:val="32"/>
+    </w:rPr>
+  </w:style>
+  <w:style w:type="character" w:customStyle="1" w:styleId="Heading2Char">
+    <w:name w:val="Heading 2 Char"/>
+    <w:basedOn w:val="DefaultParagraphFont"/>
+    <w:link w:val="Heading2"/>
+    <w:uiPriority w:val="9"/>
+    <w:rsid w:val="002016E7"/>
+    <w:rPr>
+      <w:rFonts w:asciiTheme="majorHAnsi" w:eastAsiaTheme="majorEastAsia" w:hAnsiTheme="majorHAnsi" w:cstheme="majorBidi"/>
+      <w:color w:val="2E74B5" w:themeColor="accent1" w:themeShade="BF"/>
+      <w:sz w:val="26"/>
+      <w:szCs w:val="26"/>
+    </w:rPr>
   </w:style>
 </w:styles>
 </file>
@@ -4588,4 +6304,16 @@
     </a:ext>
   </a:extLst>
 </a:theme>
+</file>
+
+<file path=customXml/item1.xml><?xml version="1.0" encoding="utf-8"?>
+<b:Sources xmlns:b="http://schemas.openxmlformats.org/officeDocument/2006/bibliography" xmlns="http://schemas.openxmlformats.org/officeDocument/2006/bibliography" SelectedStyle="/APASixthEditionOfficeOnline.xsl" StyleName="APA"/>
+</file>
+
+<file path=customXml/itemProps1.xml><?xml version="1.0" encoding="utf-8"?>
+<ds:datastoreItem xmlns:ds="http://schemas.openxmlformats.org/officeDocument/2006/customXml" ds:itemID="{2D21C3D7-C83D-D14B-BB79-9A40BB8B9FFD}">
+  <ds:schemaRefs>
+    <ds:schemaRef ds:uri="http://schemas.openxmlformats.org/officeDocument/2006/bibliography"/>
+  </ds:schemaRefs>
+</ds:datastoreItem>
 </file>
</xml_diff>